<commit_message>
- major update - now set up as a registered report
</commit_message>
<xml_diff>
--- a/proposal.docx
+++ b/proposal.docx
@@ -202,7 +202,7 @@
         <w:pStyle w:val="Textkrper"/>
       </w:pPr>
       <w:r>
-        <w:t xml:space="preserve">Tobias Dienlin, Department of Communication, University of Vienna, Germany; Miriam Metzger, Department of Communication, University of California, Santa Barbara, United States of America.</w:t>
+        <w:t xml:space="preserve">Tobias Dienlin, Department of Communication, University of Vienna, Austria; Miriam Metzger, Department of Communication, University of California, Santa Barbara, United States of America.</w:t>
       </w:r>
     </w:p>
     <w:p>
@@ -237,7 +237,7 @@
         <w:pStyle w:val="Textkrper"/>
       </w:pPr>
       <w:r>
-        <w:t xml:space="preserve">Privacy is an important societal topic. Living in an information age, people constantly have to decide what information to share, which service to use, when to communicate. All of these decisions are reflective of and determined by a person’s need for privacy. We believe that it is relevant to understand who needs more and who needs less privacy, for example because desiring privacy often requires justification. The nothing-to-hide statement—</w:t>
+        <w:t xml:space="preserve">Privacy is an important societal topic. Living in an information age, people constantly have to decide what information to share, which service to use, when to communicate. All of these decisions are reflective of and determined at least in part by a person’s need for privacy. Understanding individual differences in need for privacy thus is a potentially important motivator of human behavior. Moreover, the nothing-to-hide statement—</w:t>
       </w:r>
       <w:r>
         <w:t xml:space="preserve">‘</w:t>
@@ -249,7 +249,7 @@
         <w:t xml:space="preserve">’</w:t>
       </w:r>
       <w:r>
-        <w:t xml:space="preserve">—implies that people who desire privacy are suspicious. Although such suspicions might be justified in some cases, there are many alternative legitimate explanations as to why people desire privacy. For example, they could be more introverted, hesitant, creative, or prudent. In this study we hence plan to explore the relation between personality and the need for privacy. Personality factors and facets will be operationalized using the HEXACO personality inventory. Need for privacy will be captured with a multidimensional approach, including informational and social privacy, need for privacy from government agencies, or need for privacy from companies. We will collect a sample of more than 800 respondents, which will be representative of the US in terms of age, gender, and ethnicity. The relations between personality and privacy will be explored using structural equation modeling.</w:t>
+        <w:t xml:space="preserve">—implies that people who desire privacy are suspicious. Although such suspicions might be justified in some situations, there are many alternative legitimate explanations as to why a person desires privacy. For example, they could be more introverted, hesitant, creative, or prudent. The goal of this study is to explore the relation between personality and the need for privacy. Personality factors and facets will be operationalized using the HEXACO personality inventory. Need for privacy will be measured with a multidimensional approach, including need for informational and social privacy, need for privacy from government agencies, and need for privacy from companies. A sample of more than 800 respondents representative of the U.S. in terms of age, gender, and ethnicity will be collected to explore the relations between personality and privacy using structural equation modeling.</w:t>
       </w:r>
     </w:p>
     <w:p>
@@ -283,22 +283,22 @@
         <w:pStyle w:val="Textkrper"/>
       </w:pPr>
       <w:r>
-        <w:t xml:space="preserve">Amidst the increasing digitization of everyday life,</w:t>
-      </w:r>
-      <w:r>
-        <w:t xml:space="preserve"> </w:t>
-      </w:r>
-      <w:r>
-        <w:t xml:space="preserve"> </w:t>
-      </w:r>
-      <w:r>
-        <w:t xml:space="preserve">privacy has become a major topic of public and academic interest.</w:t>
-      </w:r>
-      <w:r>
-        <w:t xml:space="preserve"> </w:t>
-      </w:r>
-      <w:r>
-        <w:t xml:space="preserve">Despite the topic’s importance, to date we still know surprisingly little about the relation between privacy and personality</w:t>
+        <w:t xml:space="preserve">The increasing digitization of everyday life has catapulted</w:t>
+      </w:r>
+      <w:r>
+        <w:t xml:space="preserve"> </w:t>
+      </w:r>
+      <w:r>
+        <w:t xml:space="preserve"> </w:t>
+      </w:r>
+      <w:r>
+        <w:t xml:space="preserve">privacy to become a major topic of public and academic interest.</w:t>
+      </w:r>
+      <w:r>
+        <w:t xml:space="preserve"> </w:t>
+      </w:r>
+      <w:r>
+        <w:t xml:space="preserve">Yet despite the topic’s importance, to date we still know surprisingly little about the relation between privacy and personality</w:t>
       </w:r>
       <w:r>
         <w:t xml:space="preserve"> </w:t>
@@ -313,7 +313,31 @@
         <w:t xml:space="preserve"> </w:t>
       </w:r>
       <w:r>
-        <w:t xml:space="preserve">Why do some people feel they need more privacy than others, and how do these people differ from one another?</w:t>
+        <w:t xml:space="preserve">This may be due to the fact that privacy is most often conceived as situational or contextual</w:t>
+      </w:r>
+      <w:r>
+        <w:t xml:space="preserve"> </w:t>
+      </w:r>
+      <w:r>
+        <w:t xml:space="preserve">(Nissenbaum, 2010)</w:t>
+      </w:r>
+      <w:r>
+        <w:t xml:space="preserve">, but there is evidence that it is also dispositional to some extent</w:t>
+      </w:r>
+      <w:r>
+        <w:t xml:space="preserve"> </w:t>
+      </w:r>
+      <w:r>
+        <w:t xml:space="preserve">(Pedersen, 1982)</w:t>
+      </w:r>
+      <w:r>
+        <w:t xml:space="preserve">.</w:t>
+      </w:r>
+      <w:r>
+        <w:t xml:space="preserve"> </w:t>
+      </w:r>
+      <w:r>
+        <w:t xml:space="preserve">This study therefore seeks to understand how personality dimensions and facets relate to the need for privacy.</w:t>
       </w:r>
     </w:p>
     <w:p>
@@ -321,29 +345,28 @@
         <w:pStyle w:val="Textkrper"/>
       </w:pPr>
       <w:r>
-        <w:t xml:space="preserve">We believe it is relevant to address this research question, because people who desire privacy are often asked to justify themselves.</w:t>
-      </w:r>
-      <w:r>
-        <w:t xml:space="preserve"> </w:t>
-      </w:r>
-      <w:r>
-        <w:t xml:space="preserve">For example, the so-called</w:t>
-      </w:r>
-      <w:r>
-        <w:t xml:space="preserve"> </w:t>
-      </w:r>
-      <w:r>
-        <w:rPr>
-          <w:iCs/>
-          <w:i/>
-        </w:rPr>
-        <w:t xml:space="preserve">nothing-to-hide argument</w:t>
-      </w:r>
-      <w:r>
-        <w:t xml:space="preserve"> </w:t>
-      </w:r>
-      <w:r>
-        <w:t xml:space="preserve">states that</w:t>
+        <w:t xml:space="preserve">We believe it is relevant to address this question because people who desire privacy may be viewed suspiciously and called upon to justify their desire for privacy.</w:t>
+      </w:r>
+      <w:r>
+        <w:t xml:space="preserve"> </w:t>
+      </w:r>
+      <w:r>
+        <w:t xml:space="preserve">For example, the argument that data mining and surveillance by government entities poses no threat to the privacy of law-abiding citizens, and is only problematic for people who are engaged in illegal activities who want to hide their information</w:t>
+      </w:r>
+      <w:r>
+        <w:t xml:space="preserve"> </w:t>
+      </w:r>
+      <w:r>
+        <w:t xml:space="preserve">(Solove, 2007, p. 753)</w:t>
+      </w:r>
+      <w:r>
+        <w:t xml:space="preserve">, is known as the nothing-to-hide argument.</w:t>
+      </w:r>
+      <w:r>
+        <w:t xml:space="preserve"> </w:t>
+      </w:r>
+      <w:r>
+        <w:t xml:space="preserve">Summarized as</w:t>
       </w:r>
       <w:r>
         <w:t xml:space="preserve"> </w:t>
@@ -352,7 +375,7 @@
         <w:t xml:space="preserve">“</w:t>
       </w:r>
       <w:r>
-        <w:t xml:space="preserve">If you have nothing to hide, you have nothing to fear.</w:t>
+        <w:t xml:space="preserve">If you have nothing to hide, you have nothing to fear</w:t>
       </w:r>
       <w:r>
         <w:t xml:space="preserve">”</w:t>
@@ -361,69 +384,226 @@
         <w:t xml:space="preserve"> </w:t>
       </w:r>
       <w:r>
-        <w:t xml:space="preserve"> </w:t>
-      </w:r>
-      <w:r>
-        <w:t xml:space="preserve">It implies that people who desire privacy are suspicious.</w:t>
-      </w:r>
-      <w:r>
-        <w:t xml:space="preserve"> </w:t>
-      </w:r>
-      <w:r>
-        <w:t xml:space="preserve">For example, once can sometimes hear that data mining and surveillance by government entities</w:t>
-      </w:r>
-      <w:r>
-        <w:t xml:space="preserve"> </w:t>
-      </w:r>
-      <w:r>
-        <w:t xml:space="preserve">“</w:t>
-      </w:r>
-      <w:r>
-        <w:t xml:space="preserve">is not likely to be threatening to the privacy of law-abiding citizens.</w:t>
-      </w:r>
-      <w:r>
-        <w:t xml:space="preserve"> </w:t>
-      </w:r>
-      <w:r>
-        <w:t xml:space="preserve">Only those who are engaged in illegal activities have a reason to hide this information</w:t>
-      </w:r>
-      <w:r>
-        <w:t xml:space="preserve">”</w:t>
-      </w:r>
-      <w:r>
-        <w:t xml:space="preserve"> </w:t>
-      </w:r>
-      <w:r>
-        <w:t xml:space="preserve">(Solove, 2007, p. 753)</w:t>
+        <w:t xml:space="preserve">it implies that people who desire privacy are likely involved in wrongdoing, or at least something worth hiding.</w:t>
+      </w:r>
+      <w:r>
+        <w:t xml:space="preserve"> </w:t>
+      </w:r>
+      <w:r>
+        <w:t xml:space="preserve">While people who commit crimes and who are insincere would indeed benefit from greater privacy, there exist many alternative reasons as to why people feel a greater or lesser need for privacy.</w:t>
+      </w:r>
+      <w:r>
+        <w:t xml:space="preserve"> </w:t>
+      </w:r>
+      <w:r>
+        <w:t xml:space="preserve">Among those reasons are dispositional explanations.</w:t>
+      </w:r>
+      <w:r>
+        <w:t xml:space="preserve"> </w:t>
+      </w:r>
+      <w:r>
+        <w:t xml:space="preserve">For example, people who need more privacy may be simply more introverted, hesitant, or prudent.</w:t>
+      </w:r>
+    </w:p>
+    <w:p>
+      <w:pPr>
+        <w:pStyle w:val="Textkrper"/>
+      </w:pPr>
+      <w:r>
+        <w:t xml:space="preserve">A better understanding of the relation between personality and privacy is thus useful to illuminate the full range of human motivation for desiring privacy, and thus understanding individual decision-making and behavior surrounding personal privacy.</w:t>
+      </w:r>
+      <w:r>
+        <w:t xml:space="preserve"> </w:t>
+      </w:r>
+      <w:r>
+        <w:t xml:space="preserve">Several theories argue that personality determines privacy behaviors</w:t>
+      </w:r>
+      <w:r>
+        <w:t xml:space="preserve"> </w:t>
+      </w:r>
+      <w:r>
+        <w:t xml:space="preserve">(Masur, 2018, p. 155)</w:t>
       </w:r>
       <w:r>
         <w:t xml:space="preserve">.</w:t>
       </w:r>
+      <w:r>
+        <w:t xml:space="preserve"> </w:t>
+      </w:r>
+      <w:r>
+        <w:t xml:space="preserve">However, to date there is almost no empirical research that can be used to develop well-informed hypotheses. As a result, this paper seeks to answer the following question: What personality factors and facets best explain individuals’ felt need for privacy?</w:t>
+      </w:r>
+    </w:p>
+    <w:bookmarkStart w:id="21" w:name="the-need-for-privacy"/>
+    <w:p>
+      <w:pPr>
+        <w:pStyle w:val="berschrift2"/>
+      </w:pPr>
+      <w:r>
+        <w:t xml:space="preserve">The Need for Privacy</w:t>
+      </w:r>
+    </w:p>
+    <w:p>
+      <w:pPr>
+        <w:pStyle w:val="FirstParagraph"/>
+      </w:pPr>
+      <w:r>
+        <w:t xml:space="preserve">We first outline our own understanding of privacy, because the theoretical concept of privacy is multidisciplinary, complicated, and contested</w:t>
+      </w:r>
+      <w:r>
+        <w:t xml:space="preserve"> </w:t>
+      </w:r>
+      <w:r>
+        <w:t xml:space="preserve">(Nissenbaum, 2010, p. 71)</w:t>
+      </w:r>
+      <w:r>
+        <w:t xml:space="preserve">.</w:t>
+      </w:r>
+      <w:r>
+        <w:t xml:space="preserve"> </w:t>
+      </w:r>
+      <w:r>
+        <w:t xml:space="preserve">First and foremost, privacy captures a</w:t>
+      </w:r>
+      <w:r>
+        <w:t xml:space="preserve"> </w:t>
+      </w:r>
+      <w:r>
+        <w:rPr>
+          <w:iCs/>
+          <w:i/>
+        </w:rPr>
+        <w:t xml:space="preserve">withdrawal</w:t>
+      </w:r>
+      <w:r>
+        <w:t xml:space="preserve"> </w:t>
+      </w:r>
+      <w:r>
+        <w:t xml:space="preserve">from other individuals or from society in general</w:t>
+      </w:r>
+      <w:r>
+        <w:t xml:space="preserve"> </w:t>
+      </w:r>
+      <w:r>
+        <w:t xml:space="preserve">(Westin, 1967)</w:t>
+      </w:r>
+      <w:r>
+        <w:t xml:space="preserve">.</w:t>
+      </w:r>
+      <w:r>
+        <w:t xml:space="preserve"> </w:t>
+      </w:r>
+      <w:r>
+        <w:t xml:space="preserve">This withdrawal happens</w:t>
+      </w:r>
+      <w:r>
+        <w:t xml:space="preserve"> </w:t>
+      </w:r>
+      <w:r>
+        <w:rPr>
+          <w:iCs/>
+          <w:i/>
+        </w:rPr>
+        <w:t xml:space="preserve">voluntarily</w:t>
+      </w:r>
+      <w:r>
+        <w:t xml:space="preserve"> </w:t>
+      </w:r>
+      <w:r>
+        <w:t xml:space="preserve">and is under a person’s</w:t>
+      </w:r>
+      <w:r>
+        <w:t xml:space="preserve"> </w:t>
+      </w:r>
+      <w:r>
+        <w:rPr>
+          <w:iCs/>
+          <w:i/>
+        </w:rPr>
+        <w:t xml:space="preserve">control</w:t>
+      </w:r>
+      <w:r>
+        <w:t xml:space="preserve"> </w:t>
+      </w:r>
+      <w:r>
+        <w:t xml:space="preserve">(Westin, 1967)</w:t>
+      </w:r>
+      <w:r>
+        <w:t xml:space="preserve">.</w:t>
+      </w:r>
+      <w:r>
+        <w:t xml:space="preserve"> </w:t>
+      </w:r>
+      <w:r>
+        <w:t xml:space="preserve">Several models suggest that privacy is multi-dimensional.</w:t>
+      </w:r>
+      <w:r>
+        <w:t xml:space="preserve"> </w:t>
+      </w:r>
+      <w:r>
+        <w:t xml:space="preserve">For example, in a theory-driven treatise</w:t>
+      </w:r>
+      <w:r>
+        <w:t xml:space="preserve"> </w:t>
+      </w:r>
+      <w:r>
+        <w:t xml:space="preserve">Burgoon (1982)</w:t>
+      </w:r>
+      <w:r>
+        <w:t xml:space="preserve"> </w:t>
+      </w:r>
+      <w:r>
+        <w:t xml:space="preserve">argued that privacy has four dimensions: informational, social, psychological, and physical.</w:t>
+      </w:r>
+      <w:r>
+        <w:t xml:space="preserve"> </w:t>
+      </w:r>
+      <w:r>
+        <w:t xml:space="preserve">Pedersen (1979)</w:t>
+      </w:r>
+      <w:r>
+        <w:t xml:space="preserve"> </w:t>
+      </w:r>
+      <w:r>
+        <w:t xml:space="preserve">conducted an empirical factor analysis of overall 94 items and found six dimensions of privacy:</w:t>
+      </w:r>
+      <w:r>
+        <w:t xml:space="preserve"> </w:t>
+      </w:r>
+      <w:r>
+        <w:t xml:space="preserve">reserve, isolation, solitude, intimacy with friends, intimacy with family, and anonymity.</w:t>
+      </w:r>
+      <w:r>
+        <w:t xml:space="preserve"> </w:t>
+      </w:r>
+      <w:r>
+        <w:t xml:space="preserve">Schwartz (1968)</w:t>
+      </w:r>
+      <w:r>
+        <w:t xml:space="preserve"> </w:t>
+      </w:r>
+      <w:r>
+        <w:t xml:space="preserve">and</w:t>
+      </w:r>
+      <w:r>
+        <w:t xml:space="preserve"> </w:t>
+      </w:r>
+      <w:r>
+        <w:t xml:space="preserve">Masur, Teutsch, and Dienlin (2018)</w:t>
+      </w:r>
+      <w:r>
+        <w:t xml:space="preserve"> </w:t>
+      </w:r>
+      <w:r>
+        <w:t xml:space="preserve">differentiated between horizontal and vertical privacy; whereas horizontal privacy captures withdrawal from peers, vertical privacy addresses withdrawal from superiors or institutions (e.g., government agencies or businesses).</w:t>
+      </w:r>
     </w:p>
     <w:p>
       <w:pPr>
         <w:pStyle w:val="Textkrper"/>
       </w:pPr>
       <w:r>
-        <w:t xml:space="preserve">And granted, it is only logical that people who commit crimes and who are insincere would in fact benefit from more privacy.</w:t>
-      </w:r>
-      <w:r>
-        <w:t xml:space="preserve"> </w:t>
-      </w:r>
-      <w:r>
-        <w:t xml:space="preserve">However, there exist many other alternative reasons as to why people need privacy.</w:t>
-      </w:r>
-      <w:r>
-        <w:t xml:space="preserve"> </w:t>
-      </w:r>
-      <w:r>
-        <w:t xml:space="preserve">For example, it could also be that people who need more privacy are just more introverted, hesitant, creative, or prudent.</w:t>
-      </w:r>
-      <w:r>
-        <w:t xml:space="preserve"> </w:t>
-      </w:r>
-      <w:r>
-        <w:t xml:space="preserve">We therefore believe that a better understanding of the relation between personality and privacy is relevant from a societal perspective.</w:t>
+        <w:t xml:space="preserve">In this study, we employ a multifaceted model of need for privacy. We focus on (a) vertical privacy with regard to people’s felt need for withdrawal from government surveillance and private companies; (b) horizontal privacy in terms of the perceived need for psychological and/or physical withdrawal from other people; and (c) general privacy as captured by people’s felt need for informational privacy, anonymity, and privacy in general.</w:t>
       </w:r>
     </w:p>
     <w:p>
@@ -431,74 +611,78 @@
         <w:pStyle w:val="Textkrper"/>
       </w:pPr>
       <w:r>
-        <w:t xml:space="preserve">But also from an academic perspective, this research question is topical.</w:t>
-      </w:r>
-      <w:r>
-        <w:t xml:space="preserve"> </w:t>
-      </w:r>
-      <w:r>
-        <w:t xml:space="preserve">Several theories argue that personality determines privacy behaviors</w:t>
-      </w:r>
-      <w:r>
-        <w:t xml:space="preserve"> </w:t>
-      </w:r>
-      <w:r>
-        <w:t xml:space="preserve">(Masur, 2018, p. 155)</w:t>
+        <w:t xml:space="preserve">According to</w:t>
+      </w:r>
+      <w:r>
+        <w:t xml:space="preserve"> </w:t>
+      </w:r>
+      <w:r>
+        <w:t xml:space="preserve">Trepte and Masur (2017)</w:t>
+      </w:r>
+      <w:r>
+        <w:t xml:space="preserve">, the need for privacy is a secondary need—it is not an end in itself, but rather a means to satisfy other more fundamental needs such as safety, sexuality, recovery, or contemplation.</w:t>
+      </w:r>
+      <w:r>
+        <w:t xml:space="preserve"> </w:t>
+      </w:r>
+      <w:r>
+        <w:t xml:space="preserve">Westin (1967)</w:t>
+      </w:r>
+      <w:r>
+        <w:t xml:space="preserve"> </w:t>
+      </w:r>
+      <w:r>
+        <w:t xml:space="preserve">defined four ultimate purposes of personal privacy: (1) self-development (i.e., the integration of experiences into meaningful patterns), (2) autonomy (the desire to avoid being manipulated and dominated), (3) emotional release (the release of tension from social role demands), and (4) protected communication (the ability to foster intimate relationships).</w:t>
+      </w:r>
+      <w:r>
+        <w:t xml:space="preserve"> </w:t>
+      </w:r>
+      <w:r>
+        <w:t xml:space="preserve">Privacy also facilitates self-disclosure</w:t>
+      </w:r>
+      <w:r>
+        <w:t xml:space="preserve"> </w:t>
+      </w:r>
+      <w:r>
+        <w:t xml:space="preserve">(Dienlin, 2014)</w:t>
+      </w:r>
+      <w:r>
+        <w:t xml:space="preserve">, which is necessary for attaining social support, initiating relationships, and getting close to other people</w:t>
+      </w:r>
+      <w:r>
+        <w:t xml:space="preserve"> </w:t>
+      </w:r>
+      <w:r>
+        <w:t xml:space="preserve">(Omarzu, 2000)</w:t>
       </w:r>
       <w:r>
         <w:t xml:space="preserve">.</w:t>
       </w:r>
-      <w:r>
-        <w:t xml:space="preserve"> </w:t>
-      </w:r>
-      <w:r>
-        <w:t xml:space="preserve">However, to date there is almost no empirical research that can be used to develop well-informed hypotheses.</w:t>
-      </w:r>
     </w:p>
     <w:p>
       <w:pPr>
         <w:pStyle w:val="Textkrper"/>
       </w:pPr>
       <w:r>
-        <w:t xml:space="preserve">As a result, with this paper we would like to answer the following question:</w:t>
-      </w:r>
-      <w:r>
-        <w:t xml:space="preserve"> </w:t>
-      </w:r>
-      <w:r>
-        <w:t xml:space="preserve">What personality factors and facets best explain peoples’ felt need for privacy?</w:t>
-      </w:r>
-    </w:p>
-    <w:bookmarkStart w:id="21" w:name="the-need-for-privacy"/>
-    <w:p>
-      <w:pPr>
-        <w:pStyle w:val="berschrift2"/>
-      </w:pPr>
-      <w:r>
-        <w:rPr>
-          <w:rStyle w:val="SectionNumber"/>
-        </w:rPr>
-        <w:t xml:space="preserve">0.1</w:t>
-      </w:r>
-      <w:r>
-        <w:tab/>
-      </w:r>
-      <w:r>
-        <w:t xml:space="preserve">The Need for Privacy</w:t>
-      </w:r>
-    </w:p>
-    <w:p>
-      <w:pPr>
-        <w:pStyle w:val="FirstParagraph"/>
-      </w:pPr>
-      <w:r>
-        <w:t xml:space="preserve">We first outline our own understanding of privacy, because the theoretical concept of privacy is complicated and contested</w:t>
-      </w:r>
-      <w:r>
-        <w:t xml:space="preserve"> </w:t>
-      </w:r>
-      <w:r>
-        <w:t xml:space="preserve">(Nissenbaum, 2010, p. 71)</w:t>
+        <w:t xml:space="preserve">But privacy can also have negative aspects.</w:t>
+      </w:r>
+      <w:r>
+        <w:t xml:space="preserve"> </w:t>
+      </w:r>
+      <w:r>
+        <w:t xml:space="preserve">It is possible to have too much privacy.</w:t>
+      </w:r>
+      <w:r>
+        <w:t xml:space="preserve"> </w:t>
+      </w:r>
+      <w:r>
+        <w:t xml:space="preserve">Humans are inherently social, and being cut-off from others can diminish flourishing, nurture deviant behavior, or introduce power asymmetries</w:t>
+      </w:r>
+      <w:r>
+        <w:t xml:space="preserve"> </w:t>
+      </w:r>
+      <w:r>
+        <w:t xml:space="preserve">(Altman, 1975)</w:t>
       </w:r>
       <w:r>
         <w:t xml:space="preserve">.</w:t>
@@ -507,29 +691,13 @@
         <w:t xml:space="preserve"> </w:t>
       </w:r>
       <w:r>
-        <w:t xml:space="preserve">First and foremost, privacy captures a</w:t>
-      </w:r>
-      <w:r>
-        <w:t xml:space="preserve"> </w:t>
-      </w:r>
-      <w:r>
-        <w:rPr>
-          <w:iCs/>
-          <w:i/>
-        </w:rPr>
-        <w:t xml:space="preserve">withdrawal</w:t>
-      </w:r>
-      <w:r>
-        <w:t xml:space="preserve"> </w:t>
-      </w:r>
-      <w:r>
-        <w:t xml:space="preserve">from others, or from society in general</w:t>
-      </w:r>
-      <w:r>
-        <w:t xml:space="preserve"> </w:t>
-      </w:r>
-      <w:r>
-        <w:t xml:space="preserve">(Westin, 1967)</w:t>
+        <w:t xml:space="preserve">The fact that privacy fosters self-disclosure also presents a potential risk, because others might disagree, disapprove, or misuse the information</w:t>
+      </w:r>
+      <w:r>
+        <w:t xml:space="preserve"> </w:t>
+      </w:r>
+      <w:r>
+        <w:t xml:space="preserve">(Petronio, 2010)</w:t>
       </w:r>
       <w:r>
         <w:t xml:space="preserve">.</w:t>
@@ -538,237 +706,7 @@
         <w:t xml:space="preserve"> </w:t>
       </w:r>
       <w:r>
-        <w:t xml:space="preserve">This withdrawal (b) happens</w:t>
-      </w:r>
-      <w:r>
-        <w:t xml:space="preserve"> </w:t>
-      </w:r>
-      <w:r>
-        <w:rPr>
-          <w:iCs/>
-          <w:i/>
-        </w:rPr>
-        <w:t xml:space="preserve">voluntarily</w:t>
-      </w:r>
-      <w:r>
-        <w:t xml:space="preserve"> </w:t>
-      </w:r>
-      <w:r>
-        <w:t xml:space="preserve">and is under a person’s</w:t>
-      </w:r>
-      <w:r>
-        <w:t xml:space="preserve"> </w:t>
-      </w:r>
-      <w:r>
-        <w:rPr>
-          <w:iCs/>
-          <w:i/>
-        </w:rPr>
-        <w:t xml:space="preserve">control</w:t>
-      </w:r>
-      <w:r>
-        <w:t xml:space="preserve"> </w:t>
-      </w:r>
-      <w:r>
-        <w:t xml:space="preserve">(Westin, 1967)</w:t>
-      </w:r>
-      <w:r>
-        <w:t xml:space="preserve">.</w:t>
-      </w:r>
-      <w:r>
-        <w:t xml:space="preserve"> </w:t>
-      </w:r>
-      <w:r>
-        <w:t xml:space="preserve">Several models suggest that privacy is multi-dimensional.</w:t>
-      </w:r>
-      <w:r>
-        <w:t xml:space="preserve"> </w:t>
-      </w:r>
-      <w:r>
-        <w:t xml:space="preserve">For example, in a theory-driven treatise</w:t>
-      </w:r>
-      <w:r>
-        <w:t xml:space="preserve"> </w:t>
-      </w:r>
-      <w:r>
-        <w:t xml:space="preserve">Burgoon (1982)</w:t>
-      </w:r>
-      <w:r>
-        <w:t xml:space="preserve"> </w:t>
-      </w:r>
-      <w:r>
-        <w:t xml:space="preserve">argued that privacy has four dimensions: informational, social, psychological, and physical privacy.</w:t>
-      </w:r>
-      <w:r>
-        <w:t xml:space="preserve"> </w:t>
-      </w:r>
-      <w:r>
-        <w:t xml:space="preserve">Pedersen (1979)</w:t>
-      </w:r>
-      <w:r>
-        <w:t xml:space="preserve"> </w:t>
-      </w:r>
-      <w:r>
-        <w:t xml:space="preserve">conducted an empirical factor analysis of overall 94 items and found six dimensions of privacy:</w:t>
-      </w:r>
-      <w:r>
-        <w:t xml:space="preserve"> </w:t>
-      </w:r>
-      <w:r>
-        <w:t xml:space="preserve">reserve, isolation, solitude, intimacy with friends, intimacy with family, and anonymity.</w:t>
-      </w:r>
-      <w:r>
-        <w:t xml:space="preserve"> </w:t>
-      </w:r>
-      <w:r>
-        <w:t xml:space="preserve">Schwartz (1968)</w:t>
-      </w:r>
-      <w:r>
-        <w:t xml:space="preserve"> </w:t>
-      </w:r>
-      <w:r>
-        <w:t xml:space="preserve">and</w:t>
-      </w:r>
-      <w:r>
-        <w:t xml:space="preserve"> </w:t>
-      </w:r>
-      <w:r>
-        <w:t xml:space="preserve">Masur, Teutsch, and Dienlin (2018)</w:t>
-      </w:r>
-      <w:r>
-        <w:t xml:space="preserve"> </w:t>
-      </w:r>
-      <w:r>
-        <w:t xml:space="preserve">differentiated between horizontal and vertical privacy; whereas horizontal privacy captures withdrawal from peers, vertical privacy addresses withdrawal from superiors or institutions (e.g., government agencies or business companies).</w:t>
-      </w:r>
-    </w:p>
-    <w:p>
-      <w:pPr>
-        <w:pStyle w:val="Textkrper"/>
-      </w:pPr>
-      <w:r>
-        <w:t xml:space="preserve">For the purpose of this study, we will hence employ a multifaceted model of need for privacy.</w:t>
-      </w:r>
-      <w:r>
-        <w:t xml:space="preserve"> </w:t>
-      </w:r>
-      <w:r>
-        <w:t xml:space="preserve">We fill focus on (a) vertical privacy with regard to people’s felt need for withdrawal from government surveillance and private companies; (b) horizontal privacy in terms of the perceived need for withdrawal from other people, psychological privacy, and physical privacy; and (c) both horizontal and vertical privacy as captured by people’s felt need for informational privacy, anonymity, and privacy in general.</w:t>
-      </w:r>
-    </w:p>
-    <w:p>
-      <w:pPr>
-        <w:pStyle w:val="Textkrper"/>
-      </w:pPr>
-      <w:r>
-        <w:t xml:space="preserve">According to</w:t>
-      </w:r>
-      <w:r>
-        <w:t xml:space="preserve"> </w:t>
-      </w:r>
-      <w:r>
-        <w:t xml:space="preserve">Trepte and Masur (2017)</w:t>
-      </w:r>
-      <w:r>
-        <w:t xml:space="preserve">, the need for privacy is a secondary need—it is not an end in itself, but rather a means to satisfy other more fundamental needs such as safety, sexuality, recovery, or contemplation.</w:t>
-      </w:r>
-      <w:r>
-        <w:t xml:space="preserve"> </w:t>
-      </w:r>
-      <w:r>
-        <w:t xml:space="preserve">Specifically,</w:t>
-      </w:r>
-      <w:r>
-        <w:t xml:space="preserve"> </w:t>
-      </w:r>
-      <w:r>
-        <w:t xml:space="preserve">Westin (1967)</w:t>
-      </w:r>
-      <w:r>
-        <w:t xml:space="preserve"> </w:t>
-      </w:r>
-      <w:r>
-        <w:t xml:space="preserve">defined four ultimate purposes of privacy: (1) self-development (i.e., the integration of experiences into meaningful patterns), (2) autonomy (the desire to avoid being manipulated and dominated), (3) emotional release (the release of tension from social role demands), and (4) protected communication (the ability to foster intimate relationships).</w:t>
-      </w:r>
-      <w:r>
-        <w:t xml:space="preserve"> </w:t>
-      </w:r>
-      <w:r>
-        <w:t xml:space="preserve">Not least, privacy facilitates self-disclosure</w:t>
-      </w:r>
-      <w:r>
-        <w:t xml:space="preserve"> </w:t>
-      </w:r>
-      <w:r>
-        <w:t xml:space="preserve">(Dienlin, 2014)</w:t>
-      </w:r>
-      <w:r>
-        <w:t xml:space="preserve">, which is necessary for attaining social support, initiating relationships, and getting close to other people</w:t>
-      </w:r>
-      <w:r>
-        <w:t xml:space="preserve"> </w:t>
-      </w:r>
-      <w:r>
-        <w:t xml:space="preserve">(Omarzu, 2000)</w:t>
-      </w:r>
-      <w:r>
-        <w:t xml:space="preserve">.</w:t>
-      </w:r>
-    </w:p>
-    <w:p>
-      <w:pPr>
-        <w:pStyle w:val="Textkrper"/>
-      </w:pPr>
-      <w:r>
-        <w:t xml:space="preserve">Privacy can also have negative aspects.</w:t>
-      </w:r>
-      <w:r>
-        <w:t xml:space="preserve"> </w:t>
-      </w:r>
-      <w:r>
-        <w:t xml:space="preserve">It is possible to have too much privacy.</w:t>
-      </w:r>
-      <w:r>
-        <w:t xml:space="preserve"> </w:t>
-      </w:r>
-      <w:r>
-        <w:t xml:space="preserve">Humans are inherently social, and being overly cut-off from others can diminish flourishing, nurture deviant behavior, or introduce power asymmetries</w:t>
-      </w:r>
-      <w:r>
-        <w:t xml:space="preserve"> </w:t>
-      </w:r>
-      <w:r>
-        <w:t xml:space="preserve">(Altman, 1975)</w:t>
-      </w:r>
-      <w:r>
-        <w:t xml:space="preserve">.</w:t>
-      </w:r>
-      <w:r>
-        <w:t xml:space="preserve"> </w:t>
-      </w:r>
-      <w:r>
-        <w:t xml:space="preserve">The fact that privacy fosters self-disclosure also presents a potential risk, because others might disagree, disapprove, or misuse the information in other contexts</w:t>
-      </w:r>
-      <w:r>
-        <w:t xml:space="preserve"> </w:t>
-      </w:r>
-      <w:r>
-        <w:t xml:space="preserve">(Petronio, 2010)</w:t>
-      </w:r>
-      <w:r>
-        <w:t xml:space="preserve">.</w:t>
-      </w:r>
-      <w:r>
-        <w:t xml:space="preserve"> </w:t>
-      </w:r>
-      <w:r>
-        <w:t xml:space="preserve">Privacy can also help conceal wrongdoing or crimes such as violence or theft.</w:t>
-      </w:r>
-      <w:r>
-        <w:t xml:space="preserve"> </w:t>
-      </w:r>
-      <w:r>
-        <w:t xml:space="preserve">The dialectical tension between the positive and negative aspects of privacy thus might cause variability across individuals in their need for privacy.</w:t>
+        <w:t xml:space="preserve">And privacy can also help conceal wrongdoing or crime. The dialectical tension between the positive and negative aspects of privacy might itself cause variability across individuals in their felt need for privacy both within and across contexts or situations.</w:t>
       </w:r>
     </w:p>
     <w:bookmarkEnd w:id="21"/>
@@ -778,15 +716,6 @@
         <w:pStyle w:val="berschrift2"/>
       </w:pPr>
       <w:r>
-        <w:rPr>
-          <w:rStyle w:val="SectionNumber"/>
-        </w:rPr>
-        <w:t xml:space="preserve">0.2</w:t>
-      </w:r>
-      <w:r>
-        <w:tab/>
-      </w:r>
-      <w:r>
         <w:t xml:space="preserve">Predicting the Need for Privacy</w:t>
       </w:r>
     </w:p>
@@ -795,42 +724,139 @@
         <w:pStyle w:val="FirstParagraph"/>
       </w:pPr>
       <w:r>
-        <w:t xml:space="preserve">So far, not a lot of studies have analyzed the relation between personality and need for privacy explicitly.</w:t>
-      </w:r>
-      <w:r>
-        <w:t xml:space="preserve"> </w:t>
-      </w:r>
-      <w:r>
-        <w:t xml:space="preserve">We are aware of only two studies that conducted an empirical analysis</w:t>
-      </w:r>
-      <w:r>
-        <w:t xml:space="preserve"> </w:t>
-      </w:r>
-      <w:r>
-        <w:t xml:space="preserve">(Hosman, 1991; Pedersen, 1982)</w:t>
+        <w:t xml:space="preserve">So far, few studies have analyzed the relation between personality and need for privacy explicitly. We are aware of only two studies that conducted an empirical analysis</w:t>
+      </w:r>
+      <w:r>
+        <w:t xml:space="preserve"> </w:t>
+      </w:r>
+      <w:r>
+        <w:t xml:space="preserve">(Hosman, 1991; Pedersen, 1982, see below)</w:t>
+      </w:r>
+      <w:r>
+        <w:t xml:space="preserve">, and as there is no established theory connecting privacy and personality, it is difficult to formulate precise and well-informed a priori hypotheses. In terms of potential theoretical explanations as to why personality might relate to the need for privacy, we could imagine that much depends on whether one is orienting around an entity that is considered a threat or a resource. If something is a threat, if it is negative, it seems more likely to withdraw and to desire more privacy; if something is a resource, however, it seems more plausible to open up, to approach, and to desire less privacy</w:t>
+      </w:r>
+      <w:r>
+        <w:t xml:space="preserve"> </w:t>
+      </w:r>
+      <w:r>
+        <w:t xml:space="preserve">(Altman, 1976)</w:t>
       </w:r>
       <w:r>
         <w:t xml:space="preserve">.</w:t>
       </w:r>
-      <w:r>
-        <w:t xml:space="preserve"> </w:t>
-      </w:r>
-      <w:r>
-        <w:t xml:space="preserve">And as there is no established theory connecting privacy and personality, it is difficult to formulate precise and well-informed a priori hypotheses.</w:t>
-      </w:r>
     </w:p>
     <w:p>
       <w:pPr>
         <w:pStyle w:val="Textkrper"/>
       </w:pPr>
       <w:r>
-        <w:t xml:space="preserve">In terms of potential theoretical explanations as to why personality might relate to need for privacy, we could imagine that much depends on whether an entity is considered a threat or a resource.</w:t>
-      </w:r>
-      <w:r>
-        <w:t xml:space="preserve"> </w:t>
-      </w:r>
-      <w:r>
-        <w:t xml:space="preserve">If something is a threat, if it is negative, it seems more likely to withdraw and to desire more privacy; if something is a resource, however, it seems more plausible to open up, to approach, and to desire less privacy</w:t>
+        <w:t xml:space="preserve">In this study though we nonetheless adopt a more exploratory perspective. We implement a large-scale operationalization of personality in order not to miss potentially relevant personality factors and facets. To this end, we build on the HEXACO inventory of personality</w:t>
+      </w:r>
+      <w:r>
+        <w:t xml:space="preserve"> </w:t>
+      </w:r>
+      <w:r>
+        <w:t xml:space="preserve">(Lee &amp; Ashton, 2018)</w:t>
+      </w:r>
+      <w:r>
+        <w:t xml:space="preserve">.</w:t>
+      </w:r>
+      <w:r>
+        <w:t xml:space="preserve"> </w:t>
+      </w:r>
+      <w:r>
+        <w:t xml:space="preserve">The HEXACO model stands in the tradition of the Big Five approach</w:t>
+      </w:r>
+      <w:r>
+        <w:t xml:space="preserve"> </w:t>
+      </w:r>
+      <w:r>
+        <w:t xml:space="preserve">(John &amp; Srivastava, 1999)</w:t>
+      </w:r>
+      <w:r>
+        <w:t xml:space="preserve">.</w:t>
+      </w:r>
+      <w:r>
+        <w:t xml:space="preserve"> </w:t>
+      </w:r>
+      <w:r>
+        <w:t xml:space="preserve"> </w:t>
+      </w:r>
+      <w:r>
+        <w:t xml:space="preserve">It measures overall six factors (discussed below), which have four specific facets each.</w:t>
+      </w:r>
+      <w:r>
+        <w:t xml:space="preserve"> </w:t>
+      </w:r>
+      <w:r>
+        <w:t xml:space="preserve">We include the specific facets because we do not expect that the need for privacy dimensions will relate closely to the overarching general personality factors. For example, consider that privacy concern, a variable conceptually close to need for privacy, shows only small relations to the Big Five factors</w:t>
+      </w:r>
+      <w:r>
+        <w:t xml:space="preserve"> </w:t>
+      </w:r>
+      <w:r>
+        <w:t xml:space="preserve">(Bansal, Zahedi, &amp; Gefen, 2010; Junglas, Johnson, &amp; Spitzmüller, 2008)</w:t>
+      </w:r>
+      <w:r>
+        <w:t xml:space="preserve">.</w:t>
+      </w:r>
+    </w:p>
+    <w:p>
+      <w:pPr>
+        <w:pStyle w:val="Textkrper"/>
+      </w:pPr>
+      <w:r>
+        <w:t xml:space="preserve">Another reason for choosing the HEXACO model was that in addition to the Big Five factors the HEXACO model includes a sixth factor labeled honesty-humility, plus another additional meta-facet called altruism, which together seem relevant to investigating the nothing-to-hide-argument. In what follows, we briefly present all factors and provide some tentative thoughts on how they and several selected facets might relate to privacy.</w:t>
+      </w:r>
+    </w:p>
+    <w:bookmarkStart w:id="22" w:name="honesty-humility-altriusm"/>
+    <w:p>
+      <w:pPr>
+        <w:pStyle w:val="berschrift3"/>
+      </w:pPr>
+      <w:r>
+        <w:t xml:space="preserve">Honesty-Humility &amp; Altriusm.</w:t>
+      </w:r>
+    </w:p>
+    <w:p>
+      <w:pPr>
+        <w:pStyle w:val="FirstParagraph"/>
+      </w:pPr>
+      <w:r>
+        <w:t xml:space="preserve">Honesty-humility consists of the facets sincerity, fairness, greed avoidance, and modesty. The meta-facet altruism measures benevolence toward others and consists of items such as</w:t>
+      </w:r>
+      <w:r>
+        <w:t xml:space="preserve"> </w:t>
+      </w:r>
+      <w:r>
+        <w:t xml:space="preserve">“</w:t>
+      </w:r>
+      <w:r>
+        <w:t xml:space="preserve">It wouldn’t bother me to harm someone I didn’t like.</w:t>
+      </w:r>
+      <w:r>
+        <w:t xml:space="preserve">”</w:t>
+      </w:r>
+      <w:r>
+        <w:t xml:space="preserve"> </w:t>
+      </w:r>
+      <w:r>
+        <w:t xml:space="preserve">According to the nothing-to-hide argument, it could be assumed that a person feels they need privacy because they have something to hide—they are less honest, sincere, fair, or benevolent. Logically, people who commit crimes likely face even greater risk from self-disclosure compared to others because government agencies and people would sanction them if their activities were revealed</w:t>
+      </w:r>
+      <w:r>
+        <w:t xml:space="preserve"> </w:t>
+      </w:r>
+      <w:r>
+        <w:t xml:space="preserve">(Petronio, 2010)</w:t>
+      </w:r>
+      <w:r>
+        <w:t xml:space="preserve">.</w:t>
+      </w:r>
+      <w:r>
+        <w:t xml:space="preserve"> </w:t>
+      </w:r>
+      <w:r>
+        <w:t xml:space="preserve">Hence, the government and other people are likely to be perceived as a threat. As a consequence, people with lower honesty and humility might desire more privacy as a means to mitigate their felt risk</w:t>
       </w:r>
       <w:r>
         <w:t xml:space="preserve"> </w:t>
@@ -841,266 +867,23 @@
       <w:r>
         <w:t xml:space="preserve">.</w:t>
       </w:r>
-      <w:r>
-        <w:t xml:space="preserve"> </w:t>
-      </w:r>
-      <w:r>
-        <w:t xml:space="preserve"> </w:t>
-      </w:r>
-      <w:r>
-        <w:t xml:space="preserve"> </w:t>
-      </w:r>
-      <w:r>
-        <w:t xml:space="preserve"> </w:t>
-      </w:r>
-      <w:r>
-        <w:t xml:space="preserve"> </w:t>
-      </w:r>
     </w:p>
     <w:p>
       <w:pPr>
         <w:pStyle w:val="Textkrper"/>
       </w:pPr>
       <w:r>
-        <w:t xml:space="preserve">That said, in this study we nonetheless adopt a more</w:t>
-      </w:r>
-      <w:r>
-        <w:t xml:space="preserve"> </w:t>
-      </w:r>
-      <w:r>
-        <w:rPr>
-          <w:iCs/>
-          <w:i/>
-        </w:rPr>
-        <w:t xml:space="preserve">exploratory</w:t>
-      </w:r>
-      <w:r>
-        <w:t xml:space="preserve"> </w:t>
-      </w:r>
-      <w:r>
-        <w:t xml:space="preserve">perspective.</w:t>
-      </w:r>
-      <w:r>
-        <w:t xml:space="preserve"> </w:t>
-      </w:r>
-      <w:r>
-        <w:t xml:space="preserve">We implement a large-scale operationalization on personality, in order not to miss potentially relevant personality factors and facets.</w:t>
-      </w:r>
-      <w:r>
-        <w:t xml:space="preserve"> </w:t>
-      </w:r>
-      <w:r>
-        <w:t xml:space="preserve">To this end, we build on the HEXACO inventory of personality</w:t>
-      </w:r>
-      <w:r>
-        <w:t xml:space="preserve"> </w:t>
-      </w:r>
-      <w:r>
-        <w:t xml:space="preserve">(Lee &amp; Ashton, 2018)</w:t>
+        <w:t xml:space="preserve">Empirical studies have indeed found that surveillance can indeed reduce cheating behaviors</w:t>
+      </w:r>
+      <w:r>
+        <w:t xml:space="preserve"> </w:t>
+      </w:r>
+      <w:r>
+        <w:t xml:space="preserve">(Corcoran &amp; Rotter, 1987; Covey, Saladin, &amp; Killen, 1989)</w:t>
       </w:r>
       <w:r>
         <w:t xml:space="preserve">.</w:t>
       </w:r>
-    </w:p>
-    <w:p>
-      <w:pPr>
-        <w:pStyle w:val="Textkrper"/>
-      </w:pPr>
-      <w:r>
-        <w:t xml:space="preserve">The HEXACO model stands in the tradition of the Big Five approach</w:t>
-      </w:r>
-      <w:r>
-        <w:t xml:space="preserve"> </w:t>
-      </w:r>
-      <w:r>
-        <w:t xml:space="preserve">(John &amp; Srivastava, 1999)</w:t>
-      </w:r>
-      <w:r>
-        <w:t xml:space="preserve">.</w:t>
-      </w:r>
-      <w:r>
-        <w:t xml:space="preserve"> </w:t>
-      </w:r>
-      <w:r>
-        <w:t xml:space="preserve"> </w:t>
-      </w:r>
-      <w:r>
-        <w:t xml:space="preserve">It measures overall six factors (see below), which have four specific facets each.</w:t>
-      </w:r>
-      <w:r>
-        <w:t xml:space="preserve"> </w:t>
-      </w:r>
-      <w:r>
-        <w:t xml:space="preserve">We include also the specific facets because we do not expect that the even more specific need for privacy dimensions will relate closely to the overarching general personality factors.</w:t>
-      </w:r>
-      <w:r>
-        <w:t xml:space="preserve"> </w:t>
-      </w:r>
-      <w:r>
-        <w:t xml:space="preserve">For example, consider that privacy concerns, a variable conceptually close to need for privacy, shows only small relations to the Big Five factors</w:t>
-      </w:r>
-      <w:r>
-        <w:t xml:space="preserve"> </w:t>
-      </w:r>
-      <w:r>
-        <w:t xml:space="preserve">(Bansal, Zahedi, &amp; Gefen, 2010; Junglas, Johnson, &amp; Spitzmüller, 2008)</w:t>
-      </w:r>
-      <w:r>
-        <w:t xml:space="preserve">.</w:t>
-      </w:r>
-    </w:p>
-    <w:p>
-      <w:pPr>
-        <w:pStyle w:val="Textkrper"/>
-      </w:pPr>
-      <w:r>
-        <w:t xml:space="preserve">Another reason for choosing the HEXACO model was that in addition to the Big Five factors the HEXACO model includes a sixth one labeled honesty-humility,</w:t>
-      </w:r>
-      <w:r>
-        <w:t xml:space="preserve"> </w:t>
-      </w:r>
-      <w:r>
-        <w:t xml:space="preserve">plus another additional meta-facet called altruism,</w:t>
-      </w:r>
-      <w:r>
-        <w:t xml:space="preserve"> </w:t>
-      </w:r>
-      <w:r>
-        <w:t xml:space="preserve">which together seem promising to investigate the nothing-to-hide-argument.</w:t>
-      </w:r>
-      <w:r>
-        <w:t xml:space="preserve"> </w:t>
-      </w:r>
-      <w:r>
-        <w:t xml:space="preserve"> </w:t>
-      </w:r>
-      <w:r>
-        <w:t xml:space="preserve"> </w:t>
-      </w:r>
-      <w:r>
-        <w:t xml:space="preserve">In what follows, we briefly present all factors and provide some tentative thoughts on how they and several selected facets might relate to privacy.</w:t>
-      </w:r>
-    </w:p>
-    <w:bookmarkStart w:id="22" w:name="honesty-humility-altriusm"/>
-    <w:p>
-      <w:pPr>
-        <w:pStyle w:val="berschrift3"/>
-      </w:pPr>
-      <w:r>
-        <w:rPr>
-          <w:rStyle w:val="SectionNumber"/>
-        </w:rPr>
-        <w:t xml:space="preserve">0.2.1</w:t>
-      </w:r>
-      <w:r>
-        <w:tab/>
-      </w:r>
-      <w:r>
-        <w:t xml:space="preserve">Honesty-Humility &amp; Altriusm.</w:t>
-      </w:r>
-    </w:p>
-    <w:p>
-      <w:pPr>
-        <w:pStyle w:val="FirstParagraph"/>
-      </w:pPr>
-      <w:r>
-        <w:t xml:space="preserve">Honesty-humility consists of the facets sincerity, fairness, greed avoidance, and modesty.</w:t>
-      </w:r>
-      <w:r>
-        <w:t xml:space="preserve"> </w:t>
-      </w:r>
-      <w:r>
-        <w:t xml:space="preserve">The meta-facet altruism measures benevolence toward others and consists of items such as</w:t>
-      </w:r>
-      <w:r>
-        <w:t xml:space="preserve"> </w:t>
-      </w:r>
-      <w:r>
-        <w:t xml:space="preserve">“</w:t>
-      </w:r>
-      <w:r>
-        <w:t xml:space="preserve">It wouldn’t bother me to harm someone I didn’t like.</w:t>
-      </w:r>
-      <w:r>
-        <w:t xml:space="preserve">”</w:t>
-      </w:r>
-      <w:r>
-        <w:t xml:space="preserve"> </w:t>
-      </w:r>
-      <w:r>
-        <w:t xml:space="preserve">According to the nothing-to-hide argument, one could assume that people might need privacy because they have something to hide—namely, because they are less honest, sincere, fair, or benevolent.</w:t>
-      </w:r>
-      <w:r>
-        <w:t xml:space="preserve"> </w:t>
-      </w:r>
-      <w:r>
-        <w:t xml:space="preserve"> </w:t>
-      </w:r>
-      <w:r>
-        <w:t xml:space="preserve"> </w:t>
-      </w:r>
-      <w:r>
-        <w:t xml:space="preserve"> </w:t>
-      </w:r>
-      <w:r>
-        <w:t xml:space="preserve"> </w:t>
-      </w:r>
-      <w:r>
-        <w:t xml:space="preserve"> </w:t>
-      </w:r>
-      <w:r>
-        <w:t xml:space="preserve">Logically, people who actually commit crimes may face even greater risk from self-disclosure compared to others, because government agencies and people would sanction their activities</w:t>
-      </w:r>
-      <w:r>
-        <w:t xml:space="preserve"> </w:t>
-      </w:r>
-      <w:r>
-        <w:t xml:space="preserve">(Petronio, 2010)</w:t>
-      </w:r>
-      <w:r>
-        <w:t xml:space="preserve">.</w:t>
-      </w:r>
-      <w:r>
-        <w:t xml:space="preserve"> </w:t>
-      </w:r>
-      <w:r>
-        <w:t xml:space="preserve">Hence, the government and other people are more likely to be perceived as a threat.</w:t>
-      </w:r>
-      <w:r>
-        <w:t xml:space="preserve"> </w:t>
-      </w:r>
-      <w:r>
-        <w:t xml:space="preserve">As a consequence, once could argue that people with lower honesty and humility might desire more privacy as a means to mitigate their felt risk</w:t>
-      </w:r>
-      <w:r>
-        <w:t xml:space="preserve"> </w:t>
-      </w:r>
-      <w:r>
-        <w:t xml:space="preserve">(Altman, 1976)</w:t>
-      </w:r>
-      <w:r>
-        <w:t xml:space="preserve">.</w:t>
-      </w:r>
-      <w:r>
-        <w:t xml:space="preserve"> </w:t>
-      </w:r>
-    </w:p>
-    <w:p>
-      <w:pPr>
-        <w:pStyle w:val="Textkrper"/>
-      </w:pPr>
-      <w:r>
-        <w:t xml:space="preserve">Empirical studies have found that surveillance can indeed reduce cheating behaviors</w:t>
-      </w:r>
-      <w:r>
-        <w:t xml:space="preserve"> </w:t>
-      </w:r>
-      <w:r>
-        <w:t xml:space="preserve">(Corcoran &amp; Rotter, 1987; Covey, Saladin, &amp; Killen, 1989)</w:t>
-      </w:r>
-      <w:r>
-        <w:t xml:space="preserve">.</w:t>
-      </w:r>
       <w:r>
         <w:t xml:space="preserve"> </w:t>
       </w:r>
@@ -1129,16 +912,7 @@
         <w:t xml:space="preserve"> </w:t>
       </w:r>
       <w:r>
-        <w:t xml:space="preserve">Results showed greater cheating among students in the low surveillance condition, suggesting that in situations with less privacy people show are more honest.</w:t>
-      </w:r>
-      <w:r>
-        <w:t xml:space="preserve"> </w:t>
-      </w:r>
-      <w:r>
-        <w:t xml:space="preserve"> </w:t>
-      </w:r>
-      <w:r>
-        <w:t xml:space="preserve">Next, in a longitudinal sample with 457 respondents in Germany</w:t>
+        <w:t xml:space="preserve">Results showed greater cheating among students in the low surveillance condition, suggesting that in situations with less privacy people are more honest. In a longitudinal sample with 457 respondents in Germany</w:t>
       </w:r>
       <w:r>
         <w:t xml:space="preserve"> </w:t>
@@ -1147,7 +921,13 @@
         <w:t xml:space="preserve">(Trepte, Dienlin, &amp; Reinecke, 2013)</w:t>
       </w:r>
       <w:r>
-        <w:t xml:space="preserve">, people who felt they needed more privacy were also less authentic (and therefore, arguably, also less honest and sincere) on their online social network profiles (</w:t>
+        <w:t xml:space="preserve">,</w:t>
+      </w:r>
+      <w:r>
+        <w:t xml:space="preserve"> </w:t>
+      </w:r>
+      <w:r>
+        <w:t xml:space="preserve">people who felt they needed more privacy were also less authentic (and therefore, arguably, also less honest and sincere) on their online social network profiles (</w:t>
       </w:r>
       <w:r>
         <w:rPr>
@@ -1173,10 +953,7 @@
         <w:t xml:space="preserve"> </w:t>
       </w:r>
       <w:r>
-        <w:t xml:space="preserve">= -.28).</w:t>
-      </w:r>
-      <w:r>
-        <w:t xml:space="preserve"> </w:t>
+        <w:t xml:space="preserve">= -.28). Together, these studies suggest the possibility that lack of honesty may relate to an increased need for privacy, especially when it comes to government surveillance.</w:t>
       </w:r>
     </w:p>
     <w:p>
@@ -1203,15 +980,6 @@
         <w:pStyle w:val="berschrift3"/>
       </w:pPr>
       <w:r>
-        <w:rPr>
-          <w:rStyle w:val="SectionNumber"/>
-        </w:rPr>
-        <w:t xml:space="preserve">0.2.2</w:t>
-      </w:r>
-      <w:r>
-        <w:tab/>
-      </w:r>
-      <w:r>
         <w:t xml:space="preserve">Emotionality.</w:t>
       </w:r>
     </w:p>
@@ -1220,22 +988,7 @@
         <w:pStyle w:val="FirstParagraph"/>
       </w:pPr>
       <w:r>
-        <w:t xml:space="preserve">Next, it seems possible that need for privacy is also related to a person’s level of emotionality.</w:t>
-      </w:r>
-      <w:r>
-        <w:t xml:space="preserve"> </w:t>
-      </w:r>
-      <w:r>
-        <w:t xml:space="preserve">Emotionality is captured by the facets fearfulness, anxiety, dependence, and sentimentality.</w:t>
-      </w:r>
-      <w:r>
-        <w:t xml:space="preserve"> </w:t>
-      </w:r>
-      <w:r>
-        <w:t xml:space="preserve"> </w:t>
-      </w:r>
-      <w:r>
-        <w:t xml:space="preserve">With regard to interpersonal privacy, one could argue that people who are anxious are more likely to consider social interactions a risk or threat</w:t>
+        <w:t xml:space="preserve">It is also possible that need for privacy is related to a person’s level of emotionality. Emotionality is captured by the facets fearfulness, anxiety, dependence, and sentimentality. With regard to interpersonal privacy, people who are anxious may be more likely to consider social interactions as a risk or threat</w:t>
       </w:r>
       <w:r>
         <w:t xml:space="preserve"> </w:t>
@@ -1265,7 +1018,7 @@
         <w:t xml:space="preserve"> </w:t>
       </w:r>
       <w:r>
-        <w:t xml:space="preserve">On the other hand, one could argue in favor of the opposite: People who are more anxious may desire</w:t>
+        <w:t xml:space="preserve">On the other hand, the opposite may be true: People who are more anxious in general may desire</w:t>
       </w:r>
       <w:r>
         <w:t xml:space="preserve"> </w:t>
@@ -1289,13 +1042,7 @@
         <w:pStyle w:val="Textkrper"/>
       </w:pPr>
       <w:r>
-        <w:t xml:space="preserve">Concerning the need for privacy from government surveillance, we could imagine that people who are more anxious desire less privacy.</w:t>
-      </w:r>
-      <w:r>
-        <w:t xml:space="preserve"> </w:t>
-      </w:r>
-      <w:r>
-        <w:t xml:space="preserve">Despite the fact that only 18% of all Americans trust their government</w:t>
+        <w:t xml:space="preserve">People who are more anxious might also desire less privacy from government surveillance. Despite the fact that only 18% of all Americans trust their government</w:t>
       </w:r>
       <w:r>
         <w:t xml:space="preserve"> </w:t>
@@ -1304,7 +1051,7 @@
         <w:t xml:space="preserve">“</w:t>
       </w:r>
       <w:r>
-        <w:t xml:space="preserve">to do what is right</w:t>
+        <w:t xml:space="preserve">to do what is right,</w:t>
       </w:r>
       <w:r>
         <w:t xml:space="preserve">”</w:t>
@@ -1313,10 +1060,7 @@
         <w:t xml:space="preserve"> </w:t>
       </w:r>
       <w:r>
-        <w:t xml:space="preserve">(Center, 2017)</w:t>
-      </w:r>
-      <w:r>
-        <w:t xml:space="preserve">, almost everyone agrees that</w:t>
+        <w:t xml:space="preserve">almost everyone agrees that</w:t>
       </w:r>
       <w:r>
         <w:t xml:space="preserve"> </w:t>
@@ -1334,7 +1078,7 @@
         <w:t xml:space="preserve"> </w:t>
       </w:r>
       <w:r>
-        <w:t xml:space="preserve">(Center, 2015)</w:t>
+        <w:t xml:space="preserve">(Center, 2015, 2017)</w:t>
       </w:r>
       <w:r>
         <w:t xml:space="preserve">.</w:t>
@@ -1343,25 +1087,7 @@
         <w:t xml:space="preserve"> </w:t>
       </w:r>
       <w:r>
-        <w:t xml:space="preserve">Hence, for anxious individuals, the government might be seen as a resource rather than a threat.</w:t>
-      </w:r>
-      <w:r>
-        <w:t xml:space="preserve"> </w:t>
-      </w:r>
-      <w:r>
-        <w:t xml:space="preserve">It therefore seems plausible that people who are in general more anxious are also more likely to consent to government surveillance, given that such surveillance promises to prevent crime or to reduce the likelihood of terrorist attacks.</w:t>
-      </w:r>
-      <w:r>
-        <w:t xml:space="preserve"> </w:t>
-      </w:r>
-      <w:r>
-        <w:t xml:space="preserve">That said, the relation could also be inverse, such that more anxious people desire more privacy.</w:t>
-      </w:r>
-      <w:r>
-        <w:t xml:space="preserve"> </w:t>
-      </w:r>
-      <w:r>
-        <w:t xml:space="preserve">It is plausible that anxiety correlates with being in favor of government surveillance of</w:t>
+        <w:t xml:space="preserve">Hence, for anxious individuals, the government might be seen as a resource rather than a threat. It therefore seems plausible that people who are generally more anxious are also more likely to consent to government surveillance, given that such surveillance potentially prevents crime or reduces the likelihood of violent attacks (e.g., terrorism). Yet, the relation could also be that more anxious people desire more privacy in certain realms. It is plausible that anxiety correlates with being in favor of government surveillance of</w:t>
       </w:r>
       <w:r>
         <w:t xml:space="preserve"> </w:t>
@@ -1390,16 +1116,7 @@
         <w:t xml:space="preserve"> </w:t>
       </w:r>
       <w:r>
-        <w:t xml:space="preserve">data.</w:t>
-      </w:r>
-      <w:r>
-        <w:t xml:space="preserve"> </w:t>
-      </w:r>
-      <w:r>
-        <w:t xml:space="preserve">If the government is perceived as a threat, as often expressed by minority groups, than it would follow that they ask for more privacy for themselves.</w:t>
-      </w:r>
-      <w:r>
-        <w:t xml:space="preserve"> </w:t>
+        <w:t xml:space="preserve">data. If the government is perceived as a threat, as often expressed by members of minority groups, for example, then it follows that someone might desire more personal privacy.</w:t>
       </w:r>
     </w:p>
     <w:bookmarkEnd w:id="23"/>
@@ -1409,15 +1126,6 @@
         <w:pStyle w:val="berschrift3"/>
       </w:pPr>
       <w:r>
-        <w:rPr>
-          <w:rStyle w:val="SectionNumber"/>
-        </w:rPr>
-        <w:t xml:space="preserve">0.2.3</w:t>
-      </w:r>
-      <w:r>
-        <w:tab/>
-      </w:r>
-      <w:r>
         <w:t xml:space="preserve">Extraversion.</w:t>
       </w:r>
     </w:p>
@@ -1426,25 +1134,7 @@
         <w:pStyle w:val="FirstParagraph"/>
       </w:pPr>
       <w:r>
-        <w:t xml:space="preserve">Extraversion comprises the facets social self-esteem, social boldness, sociability, and liveliness.</w:t>
-      </w:r>
-      <w:r>
-        <w:t xml:space="preserve"> </w:t>
-      </w:r>
-      <w:r>
-        <w:t xml:space="preserve">Arguably, extraversion is the factor that should correspond most closely to the need for privacy.</w:t>
-      </w:r>
-      <w:r>
-        <w:t xml:space="preserve"> </w:t>
-      </w:r>
-      <w:r>
-        <w:t xml:space="preserve">This especially pertains to the facet sociability, which captures whether people prefer to spend their time alone or in company.</w:t>
-      </w:r>
-      <w:r>
-        <w:t xml:space="preserve"> </w:t>
-      </w:r>
-      <w:r>
-        <w:t xml:space="preserve">It seems plausible that people who are more sociable are also more likely to think of other people as a resource, which is why they should generally desire less interpersonal privacy and less anonymity</w:t>
+        <w:t xml:space="preserve">Extraversion comprises the facets social self-esteem, social boldness, sociability, and liveliness. Arguably, extraversion is the factor that should correspond most closely to individuals’ need for privacy. This especially pertains to the sociability facet, which captures whether people prefer to spend their time alone or with company. It is plausible that people who are more sociable are also more likely to think of other people as a resource, which is why they should generally desire less interpersonal privacy and less anonymity</w:t>
       </w:r>
       <w:r>
         <w:t xml:space="preserve"> </w:t>
@@ -1459,7 +1149,7 @@
         <w:t xml:space="preserve"> </w:t>
       </w:r>
       <w:r>
-        <w:t xml:space="preserve">Put differently, given that privacy is a voluntary withdrawal from society</w:t>
+        <w:t xml:space="preserve">Put differently, given that privacy is the voluntary withdrawal from society</w:t>
       </w:r>
       <w:r>
         <w:t xml:space="preserve"> </w:t>
@@ -1468,25 +1158,7 @@
         <w:t xml:space="preserve">(Westin, 1967)</w:t>
       </w:r>
       <w:r>
-        <w:t xml:space="preserve">, we expect that people who are less sociable, more reserved, or more shy should have a greater need for privacy from others.</w:t>
-      </w:r>
-      <w:r>
-        <w:t xml:space="preserve"> </w:t>
-      </w:r>
-      <w:r>
-        <w:t xml:space="preserve">One could even make the case that need for (interpersonal) privacy and sociability are conceptually the same, and that need for privacy is just a different label for the same underlying personality trait.</w:t>
-      </w:r>
-      <w:r>
-        <w:t xml:space="preserve"> </w:t>
-      </w:r>
-      <w:r>
-        <w:t xml:space="preserve">That said, we are not aware of a personality inventory that explicitly refers to privacy,</w:t>
-      </w:r>
-      <w:r>
-        <w:t xml:space="preserve"> </w:t>
-      </w:r>
-      <w:r>
-        <w:t xml:space="preserve">and besides, as we outline above privacy is multidimensional and aspects such as need for privacy from the government or companies appear to be different conceptually.</w:t>
+        <w:t xml:space="preserve">, people who are less sociable, more reserved, or more shy should have a greater need for privacy from others. One could even make the case that need for interpersonal privacy and sociability are conceptually the same, and that need for privacy is just a different label for the same underlying personality trait. That said, we are not aware of a personality inventory that explicitly refers to privacy, and as outlined above, privacy is multidimensional such that different aspects of the need for privacy (i.e., from the government or companies, from other individuals) appear to be different conceptually.</w:t>
       </w:r>
     </w:p>
     <w:p>
@@ -1494,26 +1166,13 @@
         <w:pStyle w:val="Textkrper"/>
       </w:pPr>
       <w:r>
-        <w:t xml:space="preserve">Several empirical studies support thhis relation.</w:t>
-      </w:r>
-      <w:r>
-        <w:t xml:space="preserve"> </w:t>
-      </w:r>
-      <w:r>
-        <w:t xml:space="preserve">People who scored higher on the personality meta-factor</w:t>
-      </w:r>
-      <w:r>
-        <w:t xml:space="preserve"> </w:t>
-      </w:r>
-      <w:r>
-        <w:rPr>
-          <w:iCs/>
-          <w:i/>
-        </w:rPr>
-        <w:t xml:space="preserve">plasticity</w:t>
-      </w:r>
-      <w:r>
-        <w:t xml:space="preserve">, which is a composite of the two personality factors extraversion and openness, desired less privacy</w:t>
+        <w:t xml:space="preserve">Several empirical studies support the proposed relation between extraversion and need for privacy from others.</w:t>
+      </w:r>
+      <w:r>
+        <w:t xml:space="preserve"> </w:t>
+      </w:r>
+      <w:r>
+        <w:t xml:space="preserve">People who scored higher on the personality meta-factor plasticity, which is a composite of the two personality factors extraversion and openness, desired less privacy</w:t>
       </w:r>
       <w:r>
         <w:t xml:space="preserve"> </w:t>
@@ -1552,45 +1211,7 @@
         <w:t xml:space="preserve"> </w:t>
       </w:r>
       <w:r>
-        <w:t xml:space="preserve">showed that three dimensions of need for privacy relate to self-esteem (but note,</w:t>
-      </w:r>
-      <w:r>
-        <w:t xml:space="preserve"> </w:t>
-      </w:r>
-      <w:r>
-        <w:rPr>
-          <w:iCs/>
-          <w:i/>
-        </w:rPr>
-        <w:t xml:space="preserve">general</w:t>
-      </w:r>
-      <w:r>
-        <w:t xml:space="preserve"> </w:t>
-      </w:r>
-      <w:r>
-        <w:t xml:space="preserve">self-esteem, not</w:t>
-      </w:r>
-      <w:r>
-        <w:t xml:space="preserve"> </w:t>
-      </w:r>
-      <w:r>
-        <w:rPr>
-          <w:iCs/>
-          <w:i/>
-        </w:rPr>
-        <w:t xml:space="preserve">social</w:t>
-      </w:r>
-      <w:r>
-        <w:t xml:space="preserve"> </w:t>
-      </w:r>
-      <w:r>
-        <w:t xml:space="preserve">self-esteem):</w:t>
-      </w:r>
-      <w:r>
-        <w:t xml:space="preserve"> </w:t>
-      </w:r>
-      <w:r>
-        <w:t xml:space="preserve">Respondents who held a lower self-esteem were more reserved (</w:t>
+        <w:t xml:space="preserve">showed that three dimensions of need for privacy relate to general self-esteem (but not social self-esteem): Respondents who held a lower general self-esteem were more reserved (</w:t>
       </w:r>
       <w:r>
         <w:rPr>
@@ -1629,7 +1250,47 @@
         <w:t xml:space="preserve"> </w:t>
       </w:r>
       <w:r>
-        <w:t xml:space="preserve">= .24).</w:t>
+        <w:t xml:space="preserve">= .24) than people with higher general self-esteem.</w:t>
+      </w:r>
+      <w:r>
+        <w:t xml:space="preserve"> </w:t>
+      </w:r>
+      <w:r>
+        <w:t xml:space="preserve">Finally,</w:t>
+      </w:r>
+      <w:r>
+        <w:t xml:space="preserve"> </w:t>
+      </w:r>
+      <w:r>
+        <w:t xml:space="preserve">(</w:t>
+      </w:r>
+      <w:r>
+        <w:rPr>
+          <w:bCs/>
+          <w:b/>
+        </w:rPr>
+        <w:t xml:space="preserve">larsonNeedPrivacyIts1988?</w:t>
+      </w:r>
+      <w:r>
+        <w:t xml:space="preserve">)</w:t>
+      </w:r>
+      <w:r>
+        <w:t xml:space="preserve"> </w:t>
+      </w:r>
+      <w:r>
+        <w:t xml:space="preserve">and</w:t>
+      </w:r>
+      <w:r>
+        <w:t xml:space="preserve"> </w:t>
+      </w:r>
+      <w:r>
+        <w:t xml:space="preserve">Hosman (1991)</w:t>
+      </w:r>
+      <w:r>
+        <w:t xml:space="preserve"> </w:t>
+      </w:r>
+      <w:r>
+        <w:t xml:space="preserve">discuss and suggest that people who are more shy also need more privacy.</w:t>
       </w:r>
     </w:p>
     <w:bookmarkEnd w:id="24"/>
@@ -1639,15 +1300,6 @@
         <w:pStyle w:val="berschrift3"/>
       </w:pPr>
       <w:r>
-        <w:rPr>
-          <w:rStyle w:val="SectionNumber"/>
-        </w:rPr>
-        <w:t xml:space="preserve">0.2.4</w:t>
-      </w:r>
-      <w:r>
-        <w:tab/>
-      </w:r>
-      <w:r>
         <w:t xml:space="preserve">Agreeableness.</w:t>
       </w:r>
     </w:p>
@@ -1683,7 +1335,7 @@
         <w:t xml:space="preserve"> </w:t>
       </w:r>
       <w:r>
-        <w:t xml:space="preserve">Thus, because need for privacy and privacy concerns are closely related, it seems possible that more agreeable people desire less privacy.</w:t>
+        <w:t xml:space="preserve">Thus, because need for privacy and privacy concern are closely related, it seems possible that more agreeable people desire less privacy.</w:t>
       </w:r>
     </w:p>
     <w:bookmarkEnd w:id="25"/>
@@ -1693,15 +1345,6 @@
         <w:pStyle w:val="berschrift3"/>
       </w:pPr>
       <w:r>
-        <w:rPr>
-          <w:rStyle w:val="SectionNumber"/>
-        </w:rPr>
-        <w:t xml:space="preserve">0.2.5</w:t>
-      </w:r>
-      <w:r>
-        <w:tab/>
-      </w:r>
-      <w:r>
         <w:t xml:space="preserve">Conscientiousness.</w:t>
       </w:r>
     </w:p>
@@ -1722,10 +1365,16 @@
         <w:t xml:space="preserve"> </w:t>
       </w:r>
       <w:r>
-        <w:t xml:space="preserve">And because privacy is much about control (see above), we could imagine that an individual’s felt need for privacy relates to their general tendency to avoid risks, to deliberate, and to plan ahead carefully.</w:t>
-      </w:r>
-      <w:r>
-        <w:t xml:space="preserve"> </w:t>
+        <w:t xml:space="preserve">And because privacy is about control</w:t>
+      </w:r>
+      <w:r>
+        <w:t xml:space="preserve"> </w:t>
+      </w:r>
+      <w:r>
+        <w:t xml:space="preserve">(Westin, 1967)</w:t>
+      </w:r>
+      <w:r>
+        <w:t xml:space="preserve">, we could imagine that an individual’s felt need for privacy relates to their general tendency to avoid risks, to deliberate, and to plan ahead carefully.</w:t>
       </w:r>
       <w:r>
         <w:t xml:space="preserve"> </w:t>
@@ -1737,10 +1386,148 @@
         <w:t xml:space="preserve"> </w:t>
       </w:r>
       <w:r>
-        <w:t xml:space="preserve"> </w:t>
-      </w:r>
-      <w:r>
-        <w:t xml:space="preserve">The most cautious strategy to minimize risks of information disclosure would be to keep as much information as possible private.</w:t>
+        <w:t xml:space="preserve">If government or private companies are considered a threat, risk averse people have a stronger desire for privacy from such entities. In either case, the most cautious strategy to minimize risks of information disclosure would be to keep as much information as possible private.</w:t>
+      </w:r>
+      <w:r>
+        <w:t xml:space="preserve"> </w:t>
+      </w:r>
+      <w:r>
+        <w:t xml:space="preserve">Empirical studies report that people with a stronger control motive require slightly more seclusion (</w:t>
+      </w:r>
+      <w:r>
+        <w:rPr>
+          <w:iCs/>
+          <w:i/>
+        </w:rPr>
+        <w:t xml:space="preserve">r</w:t>
+      </w:r>
+      <w:r>
+        <w:t xml:space="preserve"> </w:t>
+      </w:r>
+      <w:r>
+        <w:t xml:space="preserve">= .12) and anonymity (</w:t>
+      </w:r>
+      <w:r>
+        <w:rPr>
+          <w:iCs/>
+          <w:i/>
+        </w:rPr>
+        <w:t xml:space="preserve">r</w:t>
+      </w:r>
+      <w:r>
+        <w:t xml:space="preserve"> </w:t>
+      </w:r>
+      <w:r>
+        <w:t xml:space="preserve">= .15)</w:t>
+      </w:r>
+      <w:r>
+        <w:t xml:space="preserve"> </w:t>
+      </w:r>
+      <w:r>
+        <w:t xml:space="preserve">(Hosman, 1991)</w:t>
+      </w:r>
+      <w:r>
+        <w:t xml:space="preserve">.</w:t>
+      </w:r>
+      <w:r>
+        <w:t xml:space="preserve"> </w:t>
+      </w:r>
+      <w:r>
+        <w:t xml:space="preserve">People who consider their privacy at risk are less likely to disclose information online</w:t>
+      </w:r>
+      <w:r>
+        <w:t xml:space="preserve"> </w:t>
+      </w:r>
+      <w:r>
+        <w:t xml:space="preserve">(e.g., Bol et al., 2018)</w:t>
+      </w:r>
+      <w:r>
+        <w:t xml:space="preserve">.</w:t>
+      </w:r>
+      <w:r>
+        <w:t xml:space="preserve"> </w:t>
+      </w:r>
+      <w:r>
+        <w:t xml:space="preserve">Moreover, conscientious people are slightly more concerned about their privacy</w:t>
+      </w:r>
+      <w:r>
+        <w:t xml:space="preserve"> </w:t>
+      </w:r>
+      <w:r>
+        <w:t xml:space="preserve">(Junglas, Johnson, &amp; Spitzmüller, 2008)</w:t>
+      </w:r>
+      <w:r>
+        <w:t xml:space="preserve">.</w:t>
+      </w:r>
+      <w:r>
+        <w:t xml:space="preserve"> </w:t>
+      </w:r>
+      <w:r>
+        <w:t xml:space="preserve">But as discussed above, especially with regard to privacy from government surveillance, risk averse people could also desire</w:t>
+      </w:r>
+      <w:r>
+        <w:t xml:space="preserve"> </w:t>
+      </w:r>
+      <w:r>
+        <w:rPr>
+          <w:iCs/>
+          <w:i/>
+        </w:rPr>
+        <w:t xml:space="preserve">less</w:t>
+      </w:r>
+      <w:r>
+        <w:t xml:space="preserve"> </w:t>
+      </w:r>
+      <w:r>
+        <w:t xml:space="preserve">privacy, so that the government is able to avert potential threats.</w:t>
+      </w:r>
+      <w:r>
+        <w:t xml:space="preserve"> </w:t>
+      </w:r>
+    </w:p>
+    <w:bookmarkEnd w:id="26"/>
+    <w:bookmarkStart w:id="27" w:name="openness-to-experience"/>
+    <w:p>
+      <w:pPr>
+        <w:pStyle w:val="berschrift3"/>
+      </w:pPr>
+      <w:r>
+        <w:t xml:space="preserve">Openness to experience.</w:t>
+      </w:r>
+    </w:p>
+    <w:p>
+      <w:pPr>
+        <w:pStyle w:val="FirstParagraph"/>
+      </w:pPr>
+      <w:r>
+        <w:t xml:space="preserve">Openness to experiences comprises the facets aesthetic appreciation, inquisitiveness, creativeness, and unconventionality. Openness to experience is also considered a measure of intellect and education. Potentially related to this, empirical studies have showed that more educated people have more knowledge about how to protect their privacy</w:t>
+      </w:r>
+      <w:r>
+        <w:t xml:space="preserve"> </w:t>
+      </w:r>
+      <w:r>
+        <w:t xml:space="preserve">(Park, 2013)</w:t>
+      </w:r>
+      <w:r>
+        <w:t xml:space="preserve">, which could be the result of an increased need for privacy.</w:t>
+      </w:r>
+      <w:r>
+        <w:t xml:space="preserve"> </w:t>
+      </w:r>
+      <w:r>
+        <w:t xml:space="preserve">Supporting this reasoning,</w:t>
+      </w:r>
+      <w:r>
+        <w:t xml:space="preserve"> </w:t>
+      </w:r>
+      <w:r>
+        <w:t xml:space="preserve">Junglas, Johnson, and Spitzmüller (2008)</w:t>
+      </w:r>
+      <w:r>
+        <w:t xml:space="preserve"> </w:t>
+      </w:r>
+      <w:r>
+        <w:t xml:space="preserve">found that openness to experience is positively related to privacy concern.</w:t>
       </w:r>
     </w:p>
     <w:p>
@@ -1748,166 +1535,25 @@
         <w:pStyle w:val="Textkrper"/>
       </w:pPr>
       <w:r>
-        <w:t xml:space="preserve">Relatedly, empirical studies report that people who consider their privacy at risk are less likely to disclose information online</w:t>
-      </w:r>
-      <w:r>
-        <w:t xml:space="preserve"> </w:t>
-      </w:r>
-      <w:r>
-        <w:t xml:space="preserve">(e.g., Bol et al., 2018)</w:t>
-      </w:r>
-      <w:r>
-        <w:t xml:space="preserve">.</w:t>
-      </w:r>
-      <w:r>
-        <w:t xml:space="preserve"> </w:t>
-      </w:r>
-      <w:r>
-        <w:t xml:space="preserve">Moreover, conscientious people are slightly more concerned about their privacy</w:t>
-      </w:r>
-      <w:r>
-        <w:t xml:space="preserve"> </w:t>
-      </w:r>
-      <w:r>
-        <w:t xml:space="preserve">(Junglas, Johnson, &amp; Spitzmüller, 2008)</w:t>
-      </w:r>
-      <w:r>
-        <w:t xml:space="preserve">.</w:t>
-      </w:r>
-      <w:r>
-        <w:t xml:space="preserve"> </w:t>
-      </w:r>
-      <w:r>
-        <w:t xml:space="preserve">But as above, especially with regard to privacy from government surveillance, risk averse people could also desire</w:t>
-      </w:r>
-      <w:r>
-        <w:t xml:space="preserve"> </w:t>
-      </w:r>
-      <w:r>
-        <w:rPr>
-          <w:iCs/>
-          <w:i/>
-        </w:rPr>
-        <w:t xml:space="preserve">less</w:t>
-      </w:r>
-      <w:r>
-        <w:t xml:space="preserve"> </w:t>
-      </w:r>
-      <w:r>
-        <w:t xml:space="preserve">privacy, so that the government is able to avert potential threats.</w:t>
-      </w:r>
-      <w:r>
-        <w:t xml:space="preserve"> </w:t>
-      </w:r>
-    </w:p>
-    <w:bookmarkEnd w:id="26"/>
-    <w:bookmarkStart w:id="27" w:name="openness-to-experiences"/>
-    <w:p>
-      <w:pPr>
-        <w:pStyle w:val="berschrift3"/>
-      </w:pPr>
-      <w:r>
-        <w:rPr>
-          <w:rStyle w:val="SectionNumber"/>
-        </w:rPr>
-        <w:t xml:space="preserve">0.2.6</w:t>
-      </w:r>
-      <w:r>
-        <w:tab/>
-      </w:r>
-      <w:r>
-        <w:t xml:space="preserve">Openness to Experiences.</w:t>
-      </w:r>
-    </w:p>
-    <w:p>
-      <w:pPr>
-        <w:pStyle w:val="FirstParagraph"/>
-      </w:pPr>
-      <w:r>
-        <w:t xml:space="preserve">Openness to experiences comprises the facets aesthetic appreciation, inquisitiveness, creativeness, and unconventionality.</w:t>
-      </w:r>
-      <w:r>
-        <w:t xml:space="preserve"> </w:t>
-      </w:r>
-      <w:r>
-        <w:t xml:space="preserve">Openness to experience is also considered a measure of intellect and education.</w:t>
-      </w:r>
-    </w:p>
-    <w:p>
-      <w:pPr>
-        <w:pStyle w:val="Textkrper"/>
-      </w:pPr>
-      <w:r>
-        <w:t xml:space="preserve">What follows is only a personal impression, but sometimes it feels that advocates of privacy seem to come from the higher educational echelons of society, that they are the intellectual elites, for example when citing Orwell’s 1984.</w:t>
-      </w:r>
-      <w:r>
-        <w:t xml:space="preserve"> </w:t>
-      </w:r>
-      <w:r>
-        <w:t xml:space="preserve">Potentially related to this, empirical studies showed that more educated people have more knowledge about how to protect their privacy</w:t>
-      </w:r>
-      <w:r>
-        <w:t xml:space="preserve"> </w:t>
-      </w:r>
-      <w:r>
-        <w:t xml:space="preserve">(Park, 2013)</w:t>
-      </w:r>
-      <w:r>
-        <w:t xml:space="preserve">, which could be the result of an increased need for privacy.</w:t>
-      </w:r>
-      <w:r>
-        <w:t xml:space="preserve"> </w:t>
-      </w:r>
-      <w:r>
-        <w:t xml:space="preserve">Supporting this reasoning,</w:t>
-      </w:r>
-      <w:r>
-        <w:t xml:space="preserve"> </w:t>
-      </w:r>
-      <w:r>
-        <w:t xml:space="preserve">Junglas, Johnson, and Spitzmüller (2008)</w:t>
-      </w:r>
-      <w:r>
-        <w:t xml:space="preserve"> </w:t>
-      </w:r>
-      <w:r>
-        <w:t xml:space="preserve">reported that openness to experience is positively related to privacy concern.</w:t>
-      </w:r>
-    </w:p>
-    <w:p>
-      <w:pPr>
-        <w:pStyle w:val="Textkrper"/>
-      </w:pPr>
-      <w:r>
-        <w:t xml:space="preserve">On the other hand, openness is by definition the opposite of privacy, and people who are more open to experience new aspects might</w:t>
-      </w:r>
-      <w:r>
-        <w:t xml:space="preserve"> </w:t>
-      </w:r>
-      <w:r>
-        <w:rPr>
-          <w:iCs/>
-          <w:i/>
-        </w:rPr>
-        <w:t xml:space="preserve">not</w:t>
-      </w:r>
-      <w:r>
-        <w:t xml:space="preserve"> </w:t>
-      </w:r>
-      <w:r>
-        <w:t xml:space="preserve">prioritize privacy, for example when it comes to testing a new social medium.</w:t>
-      </w:r>
-      <w:r>
-        <w:t xml:space="preserve"> </w:t>
-      </w:r>
-      <w:r>
-        <w:t xml:space="preserve">Many new digital practices such as online interaction, purchases, or information seeking pose a risk to privacy, but offer many exciting new benefits.</w:t>
-      </w:r>
-      <w:r>
-        <w:t xml:space="preserve"> </w:t>
-      </w:r>
-      <w:r>
-        <w:t xml:space="preserve">People who are more open to new experiences might not care so much about the potential downsides, but rather on what could be achieved.</w:t>
+        <w:t xml:space="preserve">On the other hand, openness is by definition the opposite of privacy, and people who are more open to experience new things might not prioritize privacy, because being private is the opposite to being open.</w:t>
+      </w:r>
+      <w:r>
+        <w:t xml:space="preserve"> </w:t>
+      </w:r>
+      <w:r>
+        <w:t xml:space="preserve">Many new digital practices such as online interaction, purchases, or information seeking offer many exciting new benefits, but pose a risk to privacy.</w:t>
+      </w:r>
+      <w:r>
+        <w:t xml:space="preserve"> </w:t>
+      </w:r>
+      <w:r>
+        <w:t xml:space="preserve">People who are more open to new experiences might not care so much about the potential risks to privacy because they want to avail themselves of the potential benefits that new experiences make available.</w:t>
+      </w:r>
+      <w:r>
+        <w:t xml:space="preserve"> </w:t>
+      </w:r>
+      <w:r>
+        <w:t xml:space="preserve">An example might be that people with greater openness to experiences would be more likely to try a new online social network or medium of communication.</w:t>
       </w:r>
     </w:p>
     <w:bookmarkEnd w:id="27"/>
@@ -1917,15 +1563,6 @@
         <w:pStyle w:val="berschrift3"/>
       </w:pPr>
       <w:r>
-        <w:rPr>
-          <w:rStyle w:val="SectionNumber"/>
-        </w:rPr>
-        <w:t xml:space="preserve">0.2.7</w:t>
-      </w:r>
-      <w:r>
-        <w:tab/>
-      </w:r>
-      <w:r>
         <w:t xml:space="preserve">Socio-demographic variables.</w:t>
       </w:r>
     </w:p>
@@ -1934,13 +1571,7 @@
         <w:pStyle w:val="FirstParagraph"/>
       </w:pPr>
       <w:r>
-        <w:t xml:space="preserve">Finally, it seems likely that the need for privacy is also related to sociodemographic variables, such as sex, age, education, and affluence.</w:t>
-      </w:r>
-      <w:r>
-        <w:t xml:space="preserve"> </w:t>
-      </w:r>
-      <w:r>
-        <w:t xml:space="preserve">For example, in a study with 3.072 people from Germany, it was found that women desired more informational and physical privacy, while man needed more psychological privacy</w:t>
+        <w:t xml:space="preserve">Finally, it seems likely that the need for privacy is also related to some sociodemographic variables, such as sex, age, education, and affluence. For example, a study of 3,072 people from Germany found that women desired more informational and physical privacy, while men needed more psychological privacy</w:t>
       </w:r>
       <w:r>
         <w:t xml:space="preserve"> </w:t>
@@ -1955,13 +1586,7 @@
         <w:t xml:space="preserve"> </w:t>
       </w:r>
       <w:r>
-        <w:t xml:space="preserve">In a nationally representative study of the US and Japan, in both countries people who were older and who had higher income levels reported more privacy concerns.</w:t>
-      </w:r>
-      <w:r>
-        <w:t xml:space="preserve"> </w:t>
-      </w:r>
-      <w:r>
-        <w:t xml:space="preserve">As reported above, more educated people possess also more privacy knowledge</w:t>
+        <w:t xml:space="preserve">In a nationally representative study of the U.S. and Japan, in both countries people who were older and who had higher income levels reported more privacy concern. As mentioned above, more educated people possess more privacy knowledge</w:t>
       </w:r>
       <w:r>
         <w:t xml:space="preserve"> </w:t>
@@ -1970,31 +1595,75 @@
         <w:t xml:space="preserve">(Park, 2013)</w:t>
       </w:r>
       <w:r>
-        <w:t xml:space="preserve">, and it could be that they desire more privacy.</w:t>
-      </w:r>
-      <w:r>
-        <w:t xml:space="preserve"> </w:t>
-      </w:r>
-      <w:r>
-        <w:t xml:space="preserve">We are also curious how ethnicity might correspond to need for privacy, and could well imagine that non-white groups desire more privacy from the government—but not necessarily from other people.</w:t>
-      </w:r>
-      <w:r>
-        <w:t xml:space="preserve"> </w:t>
-      </w:r>
-      <w:r>
-        <w:t xml:space="preserve">We will additionally investigate wheter a person’s relationship status corresponds to their expressed need for privacy.</w:t>
-      </w:r>
-      <w:r>
-        <w:t xml:space="preserve"> </w:t>
-      </w:r>
-      <w:r>
-        <w:t xml:space="preserve">Last, we will also investigate whether one’s political position is related to the need for privacy.</w:t>
-      </w:r>
-      <w:r>
-        <w:t xml:space="preserve"> </w:t>
-      </w:r>
-      <w:r>
-        <w:t xml:space="preserve">We could imagine that more right-leaning people desire more privacy from the government, but not necessarily from other people.</w:t>
+        <w:t xml:space="preserve">, and as a consequence they might desire more privacy.</w:t>
+      </w:r>
+      <w:r>
+        <w:t xml:space="preserve"> </w:t>
+      </w:r>
+      <w:r>
+        <w:t xml:space="preserve">Ethnicity might also correspond to need for privacy, perhaps because members of non-white groups desire more privacy from the government, but not necessarily from other people.</w:t>
+      </w:r>
+      <w:r>
+        <w:t xml:space="preserve"> </w:t>
+      </w:r>
+      <w:r>
+        <w:t xml:space="preserve">Some minorities groups (e.g., Black or Native Americans) often report lower levels of trust in white government representatives</w:t>
+      </w:r>
+      <w:r>
+        <w:t xml:space="preserve"> </w:t>
+      </w:r>
+      <w:r>
+        <w:t xml:space="preserve">(</w:t>
+      </w:r>
+      <w:r>
+        <w:rPr>
+          <w:bCs/>
+          <w:b/>
+        </w:rPr>
+        <w:t xml:space="preserve">kochRacialMinoritiesTrust2019?</w:t>
+      </w:r>
+      <w:r>
+        <w:t xml:space="preserve">)</w:t>
+      </w:r>
+      <w:r>
+        <w:t xml:space="preserve">, which might increase the desire of privacy from governments.</w:t>
+      </w:r>
+      <w:r>
+        <w:t xml:space="preserve"> </w:t>
+      </w:r>
+      <w:r>
+        <w:t xml:space="preserve">We will additionally investigate whether a person’s romantic relationship status corresponds to their expressed need for privacy.</w:t>
+      </w:r>
+      <w:r>
+        <w:t xml:space="preserve"> </w:t>
+      </w:r>
+      <w:r>
+        <w:t xml:space="preserve">Last, we will examine whether one’s political position is related to the need for privacy. We could imagine that more right-leaning people desire more privacy from the government, but not necessarily from other people.</w:t>
+      </w:r>
+      <w:r>
+        <w:t xml:space="preserve"> </w:t>
+      </w:r>
+      <w:r>
+        <w:t xml:space="preserve">People who are more conservative tend to trust the government slightly less</w:t>
+      </w:r>
+      <w:r>
+        <w:t xml:space="preserve"> </w:t>
+      </w:r>
+      <w:r>
+        <w:t xml:space="preserve">(</w:t>
+      </w:r>
+      <w:r>
+        <w:rPr>
+          <w:bCs/>
+          <w:b/>
+        </w:rPr>
+        <w:t xml:space="preserve">cookSkepticalAmericanRevisiting2005?</w:t>
+      </w:r>
+      <w:r>
+        <w:t xml:space="preserve">)</w:t>
+      </w:r>
+      <w:r>
+        <w:t xml:space="preserve">, which might be associated with an increased need for privacy.</w:t>
       </w:r>
     </w:p>
     <w:bookmarkEnd w:id="28"/>
@@ -2005,15 +1674,6 @@
         <w:pStyle w:val="berschrift1"/>
       </w:pPr>
       <w:r>
-        <w:rPr>
-          <w:rStyle w:val="SectionNumber"/>
-        </w:rPr>
-        <w:t xml:space="preserve">1</w:t>
-      </w:r>
-      <w:r>
-        <w:tab/>
-      </w:r>
-      <w:r>
         <w:t xml:space="preserve">Method</w:t>
       </w:r>
     </w:p>
@@ -2031,15 +1691,6 @@
         <w:pStyle w:val="berschrift2"/>
       </w:pPr>
       <w:r>
-        <w:rPr>
-          <w:rStyle w:val="SectionNumber"/>
-        </w:rPr>
-        <w:t xml:space="preserve">1.1</w:t>
-      </w:r>
-      <w:r>
-        <w:tab/>
-      </w:r>
-      <w:r>
         <w:t xml:space="preserve">Prestudy</w:t>
       </w:r>
     </w:p>
@@ -2063,7 +1714,7 @@
         <w:t xml:space="preserve"> </w:t>
       </w:r>
       <w:r>
-        <w:t xml:space="preserve">This study was submitted initially, but rejected for several empirical and conceptual reasons (for example, insufficient statistical power).</w:t>
+        <w:t xml:space="preserve">This study was submitted initially, but rejected for both empirical and conceptual reasons (for example, insufficient statistical power).</w:t>
       </w:r>
       <w:r>
         <w:t xml:space="preserve"> </w:t>
@@ -2085,15 +1736,6 @@
         <w:pStyle w:val="berschrift2"/>
       </w:pPr>
       <w:r>
-        <w:rPr>
-          <w:rStyle w:val="SectionNumber"/>
-        </w:rPr>
-        <w:t xml:space="preserve">1.2</w:t>
-      </w:r>
-      <w:r>
-        <w:tab/>
-      </w:r>
-      <w:r>
         <w:t xml:space="preserve">Sample</w:t>
       </w:r>
     </w:p>
@@ -2114,7 +1756,7 @@
         <w:t xml:space="preserve"> </w:t>
       </w:r>
       <w:r>
-        <w:t xml:space="preserve">The study received IRB approval from University of Vienna.</w:t>
+        <w:t xml:space="preserve">The study received IRB approval from the University of Vienna.</w:t>
       </w:r>
       <w:r>
         <w:t xml:space="preserve"> </w:t>
@@ -2152,7 +1794,7 @@
         <w:t xml:space="preserve"> </w:t>
       </w:r>
       <w:r>
-        <w:t xml:space="preserve">Hence, the following power analyses are not exact but only a rough guide to get a better idea of the required minimum sample size.</w:t>
+        <w:t xml:space="preserve">Hence, the following power analyses are not exact but rather a rough guide to get a better idea of the required minimum sample size.</w:t>
       </w:r>
     </w:p>
     <w:p>
@@ -2269,7 +1911,7 @@
         <w:t xml:space="preserve"> </w:t>
       </w:r>
       <w:r>
-        <w:t xml:space="preserve">= 853, which was within our budget, and which will hence be the minimum sample size we plan to collect.</w:t>
+        <w:t xml:space="preserve">= 853, which was within our budget, and which is hence be the minimum sample size we plan to collect.</w:t>
       </w:r>
       <w:r>
         <w:t xml:space="preserve"> </w:t>
@@ -2339,7 +1981,7 @@
         <w:t xml:space="preserve"> </w:t>
       </w:r>
       <w:r>
-        <w:t xml:space="preserve">We will exclude respondents if they answer less than 50% of all questions.</w:t>
+        <w:t xml:space="preserve">We will exclude respondents if they answer fewer than 50% of all questions.</w:t>
       </w:r>
       <w:r>
         <w:t xml:space="preserve"> </w:t>
@@ -2351,7 +1993,7 @@
         <w:t xml:space="preserve"> </w:t>
       </w:r>
       <w:r>
-        <w:t xml:space="preserve">We will remove respondents with unrealistically fast responses, namely below three standard deviations of the medium response time.</w:t>
+        <w:t xml:space="preserve">We will remove respondents with unrealistically fast responses, namely below three standard deviations of the median response time.</w:t>
       </w:r>
     </w:p>
     <w:bookmarkEnd w:id="31"/>
@@ -2361,15 +2003,6 @@
         <w:pStyle w:val="berschrift2"/>
       </w:pPr>
       <w:r>
-        <w:rPr>
-          <w:rStyle w:val="SectionNumber"/>
-        </w:rPr>
-        <w:t xml:space="preserve">1.3</w:t>
-      </w:r>
-      <w:r>
-        <w:tab/>
-      </w:r>
-      <w:r>
         <w:t xml:space="preserve">Data Analyses and Decision Pipeline</w:t>
       </w:r>
     </w:p>
@@ -2426,7 +2059,7 @@
         <w:t xml:space="preserve"> </w:t>
       </w:r>
       <w:r>
-        <w:t xml:space="preserve">To avoid overfiting, we will use more liberal fit criteria (CFI &gt; .90, TLI &gt; .90, RMSEA &lt;. .10, SRMR &lt; .10)</w:t>
+        <w:t xml:space="preserve">To avoid overfitting, we will use more liberal fit criteria (CFI &gt; .90, TLI &gt; .90, RMSEA &lt;. .10, SRMR &lt; .10)</w:t>
       </w:r>
       <w:r>
         <w:t xml:space="preserve"> </w:t>
@@ -2476,7 +2109,7 @@
         <w:t xml:space="preserve"> </w:t>
       </w:r>
       <w:r>
-        <w:t xml:space="preserve">If more than one dimension will be revealed, we will implement bifactor model solutions.</w:t>
+        <w:t xml:space="preserve">If more than one dimension is revealed, we will implement bifactor model solutions.</w:t>
       </w:r>
       <w:r>
         <w:rPr>
@@ -2593,7 +2226,7 @@
         <w:t xml:space="preserve"> </w:t>
       </w:r>
       <w:r>
-        <w:t xml:space="preserve">To get high-quality single indicators of the predictors, we will compute the average of the model predicted values / latent factor scores, which we can be extracted from the CFAs.</w:t>
+        <w:t xml:space="preserve">To get high-quality single indicators of the predictors, we will compute the average of the model predicted values/latent factor scores, which can be extracted from the CFAs.</w:t>
       </w:r>
       <w:r>
         <w:t xml:space="preserve"> </w:t>
@@ -2646,7 +2279,7 @@
         <w:t xml:space="preserve"> </w:t>
       </w:r>
       <w:r>
-        <w:t xml:space="preserve">To provide the complete picture, in the online supplementary material (OSM) we will also share the results of the unaltered latent factors and of regular regression.</w:t>
+        <w:t xml:space="preserve">To provide a complete picture, in the online supplementary material (OSM) we will also share the results of the unaltered latent factors and of regular regression.</w:t>
       </w:r>
     </w:p>
     <w:bookmarkEnd w:id="33"/>
@@ -2656,15 +2289,6 @@
         <w:pStyle w:val="berschrift2"/>
       </w:pPr>
       <w:r>
-        <w:rPr>
-          <w:rStyle w:val="SectionNumber"/>
-        </w:rPr>
-        <w:t xml:space="preserve">1.4</w:t>
-      </w:r>
-      <w:r>
-        <w:tab/>
-      </w:r>
-      <w:r>
         <w:t xml:space="preserve">Measures</w:t>
       </w:r>
     </w:p>
@@ -2720,15 +2344,6 @@
         <w:pStyle w:val="berschrift3"/>
       </w:pPr>
       <w:r>
-        <w:rPr>
-          <w:rStyle w:val="SectionNumber"/>
-        </w:rPr>
-        <w:t xml:space="preserve">1.4.1</w:t>
-      </w:r>
-      <w:r>
-        <w:tab/>
-      </w:r>
-      <w:r>
         <w:t xml:space="preserve">Need for privacy.</w:t>
       </w:r>
     </w:p>
@@ -2752,7 +2367,7 @@
         <w:t xml:space="preserve"> </w:t>
       </w:r>
       <w:r>
-        <w:t xml:space="preserve">Hence, we use both extant scales and self-developed items, some of which were already tested in our prestudy.</w:t>
+        <w:t xml:space="preserve">Hence, we use both existing scales and self-developed items, some of which were tested in our prestudy.</w:t>
       </w:r>
       <w:r>
         <w:t xml:space="preserve"> </w:t>
@@ -2785,7 +2400,7 @@
         <w:t xml:space="preserve">Frener, Wagner, and Trepte (2021)</w:t>
       </w:r>
       <w:r>
-        <w:t xml:space="preserve">, we will assess convergent validity by collecting single-item measures of privacy concern and privacy behavior, for which we expect to find small to moderate relations; (d) all items will be analyzed in confirmatory factor analyses as outline above.</w:t>
+        <w:t xml:space="preserve">, we will assess convergent validity by collecting single-item measures of privacy concern and privacy behavior, for which we expect to find small to moderate correlations; (d) all items will be analyzed in confirmatory factor analyses as outline above.</w:t>
       </w:r>
     </w:p>
     <w:p>
@@ -2799,7 +2414,40 @@
         <w:t xml:space="preserve"> </w:t>
       </w:r>
       <w:r>
-        <w:t xml:space="preserve">Three subdimensions build on Burgoon’s</w:t>
+        <w:t xml:space="preserve">Three subdimensions captured horizontal privacy—namely psychological, social, and physiological privacy.</w:t>
+      </w:r>
+      <w:r>
+        <w:t xml:space="preserve"> </w:t>
+      </w:r>
+      <w:r>
+        <w:t xml:space="preserve">Psychological and physiological privacy were adopted from</w:t>
+      </w:r>
+      <w:r>
+        <w:t xml:space="preserve"> </w:t>
+      </w:r>
+      <w:r>
+        <w:t xml:space="preserve">Frener, Wagner, and Trepte (2021)</w:t>
+      </w:r>
+      <w:r>
+        <w:t xml:space="preserve">.</w:t>
+      </w:r>
+      <w:r>
+        <w:t xml:space="preserve"> </w:t>
+      </w:r>
+      <w:r>
+        <w:t xml:space="preserve">Because</w:t>
+      </w:r>
+      <w:r>
+        <w:t xml:space="preserve"> </w:t>
+      </w:r>
+      <w:r>
+        <w:t xml:space="preserve">Frener, Wagner, and Trepte (2021)</w:t>
+      </w:r>
+      <w:r>
+        <w:t xml:space="preserve"> </w:t>
+      </w:r>
+      <w:r>
+        <w:t xml:space="preserve">could not successfully operationalize the dimension of social privacy, building on</w:t>
       </w:r>
       <w:r>
         <w:t xml:space="preserve"> </w:t>
@@ -2811,7 +2459,43 @@
         <w:t xml:space="preserve"> </w:t>
       </w:r>
       <w:r>
-        <w:t xml:space="preserve">privacy theory and were adopted from</w:t>
+        <w:t xml:space="preserve">we self-designed a new social privacy dimension, which in the prestudy showed satisfactory fit.</w:t>
+      </w:r>
+      <w:r>
+        <w:t xml:space="preserve"> </w:t>
+      </w:r>
+      <w:r>
+        <w:t xml:space="preserve">Two subdimensions measured vertical privacy.</w:t>
+      </w:r>
+      <w:r>
+        <w:t xml:space="preserve"> </w:t>
+      </w:r>
+      <w:r>
+        <w:t xml:space="preserve">The first subdimension is government surveillance, which represents the extent to which people want the government to abstain from collecting information about them.</w:t>
+      </w:r>
+      <w:r>
+        <w:t xml:space="preserve"> </w:t>
+      </w:r>
+      <w:r>
+        <w:t xml:space="preserve">The second subdimension is need for privacy from companies, which we measured using four self-designed items.</w:t>
+      </w:r>
+      <w:r>
+        <w:t xml:space="preserve"> </w:t>
+      </w:r>
+      <w:r>
+        <w:t xml:space="preserve">Both scales were pretested and showed good factorial validity.</w:t>
+      </w:r>
+      <w:r>
+        <w:t xml:space="preserve"> </w:t>
+      </w:r>
+      <w:r>
+        <w:t xml:space="preserve">Finally, three subdimensions measured general privacy.</w:t>
+      </w:r>
+      <w:r>
+        <w:t xml:space="preserve"> </w:t>
+      </w:r>
+      <w:r>
+        <w:t xml:space="preserve">The first subdimension is informational privacy, with items adopted from</w:t>
       </w:r>
       <w:r>
         <w:t xml:space="preserve"> </w:t>
@@ -2820,61 +2504,25 @@
         <w:t xml:space="preserve">Frener, Wagner, and Trepte (2021)</w:t>
       </w:r>
       <w:r>
-        <w:t xml:space="preserve">—namely psychological, informational, and physiological privacy.</w:t>
-      </w:r>
-      <w:r>
-        <w:t xml:space="preserve"> </w:t>
-      </w:r>
-      <w:r>
-        <w:t xml:space="preserve">Because</w:t>
-      </w:r>
-      <w:r>
-        <w:t xml:space="preserve"> </w:t>
-      </w:r>
-      <w:r>
-        <w:t xml:space="preserve">Frener, Wagner, and Trepte (2021)</w:t>
-      </w:r>
-      <w:r>
-        <w:t xml:space="preserve"> </w:t>
-      </w:r>
-      <w:r>
-        <w:t xml:space="preserve">could not successfully operationalize the dimension of social privacy, we will also measure a social privacy dimension, which in the prestudy showed satisfactory fit.</w:t>
-      </w:r>
-      <w:r>
-        <w:t xml:space="preserve"> </w:t>
-      </w:r>
-      <w:r>
-        <w:t xml:space="preserve">Next, we will measure need for privacy on a societal level.</w:t>
-      </w:r>
-      <w:r>
-        <w:t xml:space="preserve"> </w:t>
-      </w:r>
-      <w:r>
-        <w:t xml:space="preserve">The first subdimension is government surveillance, which represents the extent to which people want the government to abstain from collecting information about them.</w:t>
-      </w:r>
-      <w:r>
-        <w:t xml:space="preserve"> </w:t>
-      </w:r>
-      <w:r>
-        <w:t xml:space="preserve">The second dimension is anonymity, which captures the extent to which people feel the need to avoid identification.</w:t>
-      </w:r>
-      <w:r>
-        <w:t xml:space="preserve"> </w:t>
-      </w:r>
-      <w:r>
-        <w:t xml:space="preserve">Both scales were already pretested and showed good factorial validity.</w:t>
-      </w:r>
-      <w:r>
-        <w:t xml:space="preserve"> </w:t>
-      </w:r>
-      <w:r>
-        <w:t xml:space="preserve">Third, we will measure need for privacy from companies using four self-designed items.</w:t>
-      </w:r>
-      <w:r>
-        <w:t xml:space="preserve"> </w:t>
-      </w:r>
-      <w:r>
-        <w:t xml:space="preserve">Finally, we will also collect a self-developed measure of general need for privacy.</w:t>
+        <w:t xml:space="preserve">.</w:t>
+      </w:r>
+      <w:r>
+        <w:t xml:space="preserve"> </w:t>
+      </w:r>
+      <w:r>
+        <w:t xml:space="preserve">The second subdimension is anonymity, which captures the extent to which people feel the need to avoid identification in general.</w:t>
+      </w:r>
+      <w:r>
+        <w:t xml:space="preserve"> </w:t>
+      </w:r>
+      <w:r>
+        <w:t xml:space="preserve">Third, we will also collect a self-developed measure of general need for privacy.</w:t>
+      </w:r>
+      <w:r>
+        <w:t xml:space="preserve"> </w:t>
+      </w:r>
+      <w:r>
+        <w:t xml:space="preserve">Both scales were pretested and showed good factorial validity.</w:t>
       </w:r>
     </w:p>
     <w:bookmarkEnd w:id="35"/>
@@ -2884,15 +2532,6 @@
         <w:pStyle w:val="berschrift3"/>
       </w:pPr>
       <w:r>
-        <w:rPr>
-          <w:rStyle w:val="SectionNumber"/>
-        </w:rPr>
-        <w:t xml:space="preserve">1.4.2</w:t>
-      </w:r>
-      <w:r>
-        <w:tab/>
-      </w:r>
-      <w:r>
         <w:t xml:space="preserve">Personality.</w:t>
       </w:r>
     </w:p>
@@ -2907,7 +2546,7 @@
         <w:t xml:space="preserve"> </w:t>
       </w:r>
       <w:r>
-        <w:t xml:space="preserve">The inventory consists of six factors with four dimensions each, including the additional meta scale</w:t>
+        <w:t xml:space="preserve">The inventory consists of six factors with four dimensions each, including the additional meta scale of</w:t>
       </w:r>
       <w:r>
         <w:t xml:space="preserve"> </w:t>
@@ -2935,15 +2574,6 @@
       <w:pPr>
         <w:pStyle w:val="berschrift1"/>
       </w:pPr>
-      <w:r>
-        <w:rPr>
-          <w:rStyle w:val="SectionNumber"/>
-        </w:rPr>
-        <w:t xml:space="preserve">2</w:t>
-      </w:r>
-      <w:r>
-        <w:tab/>
-      </w:r>
       <w:r>
         <w:t xml:space="preserve">References</w:t>
       </w:r>
@@ -3202,25 +2832,65 @@
         <w:pStyle w:val="Literaturverzeichnis"/>
       </w:pPr>
       <w:r>
-        <w:t xml:space="preserve">Center, P. R. (2015). Beyond distrust:</w:t>
-      </w:r>
-      <w:r>
-        <w:t xml:space="preserve"> </w:t>
-      </w:r>
-      <w:r>
+        <w:t xml:space="preserve">Center, P. R. (2015).</w:t>
+      </w:r>
+      <w:r>
+        <w:t xml:space="preserve"> </w:t>
+      </w:r>
+      <w:r>
+        <w:rPr>
+          <w:iCs/>
+          <w:i/>
+        </w:rPr>
+        <w:t xml:space="preserve">Beyond distrust:</w:t>
+      </w:r>
+      <w:r>
+        <w:rPr>
+          <w:iCs/>
+          <w:i/>
+        </w:rPr>
+        <w:t xml:space="preserve"> </w:t>
+      </w:r>
+      <w:r>
+        <w:rPr>
+          <w:iCs/>
+          <w:i/>
+        </w:rPr>
         <w:t xml:space="preserve">How</w:t>
       </w:r>
       <w:r>
-        <w:t xml:space="preserve"> </w:t>
-      </w:r>
-      <w:r>
+        <w:rPr>
+          <w:iCs/>
+          <w:i/>
+        </w:rPr>
+        <w:t xml:space="preserve"> </w:t>
+      </w:r>
+      <w:r>
+        <w:rPr>
+          <w:iCs/>
+          <w:i/>
+        </w:rPr>
         <w:t xml:space="preserve">Americans</w:t>
       </w:r>
       <w:r>
-        <w:t xml:space="preserve"> </w:t>
-      </w:r>
-      <w:r>
-        <w:t xml:space="preserve">view their government. {InternetDocument}. Retrieved from</w:t>
+        <w:rPr>
+          <w:iCs/>
+          <w:i/>
+        </w:rPr>
+        <w:t xml:space="preserve"> </w:t>
+      </w:r>
+      <w:r>
+        <w:rPr>
+          <w:iCs/>
+          <w:i/>
+        </w:rPr>
+        <w:t xml:space="preserve">view their government</w:t>
+      </w:r>
+      <w:r>
+        <w:t xml:space="preserve"> </w:t>
+      </w:r>
+      <w:r>
+        <w:t xml:space="preserve">[{InternetDocument}]. Retrieved from</w:t>
       </w:r>
       <w:r>
         <w:t xml:space="preserve"> </w:t>
@@ -3241,7 +2911,23 @@
         <w:pStyle w:val="Literaturverzeichnis"/>
       </w:pPr>
       <w:r>
-        <w:t xml:space="preserve">Center, P. R. (2017). Public trust in government: 1958-2017. {InternetDocument}. Retrieved from</w:t>
+        <w:t xml:space="preserve">Center, P. R. (2017).</w:t>
+      </w:r>
+      <w:r>
+        <w:t xml:space="preserve"> </w:t>
+      </w:r>
+      <w:r>
+        <w:rPr>
+          <w:iCs/>
+          <w:i/>
+        </w:rPr>
+        <w:t xml:space="preserve">Public trust in government: 1958-2017</w:t>
+      </w:r>
+      <w:r>
+        <w:t xml:space="preserve"> </w:t>
+      </w:r>
+      <w:r>
+        <w:t xml:space="preserve">[{InternetDocument}]. Retrieved from</w:t>
       </w:r>
       <w:r>
         <w:t xml:space="preserve"> </w:t>
@@ -3523,7 +3209,17 @@
         <w:pStyle w:val="Literaturverzeichnis"/>
       </w:pPr>
       <w:r>
-        <w:t xml:space="preserve">Dienlin, T., &amp; Metzger, M. J. (2019). Who needs privacy?,</w:t>
+        <w:t xml:space="preserve">Dienlin, T., &amp; Metzger, M. J. (2019).</w:t>
+      </w:r>
+      <w:r>
+        <w:t xml:space="preserve"> </w:t>
+      </w:r>
+      <w:r>
+        <w:rPr>
+          <w:iCs/>
+          <w:i/>
+        </w:rPr>
+        <w:t xml:space="preserve">Who needs privacy?</w:t>
       </w:r>
       <w:r>
         <w:t xml:space="preserve"> </w:t>
@@ -3557,19 +3253,48 @@
         <w:pStyle w:val="Literaturverzeichnis"/>
       </w:pPr>
       <w:r>
-        <w:t xml:space="preserve">Frener, R., Wagner, J., &amp; Trepte, S. (2021). Development and validation of the need for privacy scale (</w:t>
-      </w:r>
-      <w:r>
+        <w:t xml:space="preserve">Frener, R., Wagner, J., &amp; Trepte, S. (2021).</w:t>
+      </w:r>
+      <w:r>
+        <w:t xml:space="preserve"> </w:t>
+      </w:r>
+      <w:r>
+        <w:rPr>
+          <w:iCs/>
+          <w:i/>
+        </w:rPr>
+        <w:t xml:space="preserve">Development and validation of the need for privacy scale (</w:t>
+      </w:r>
+      <w:r>
+        <w:rPr>
+          <w:iCs/>
+          <w:i/>
+        </w:rPr>
         <w:t xml:space="preserve">NFP</w:t>
       </w:r>
       <w:r>
+        <w:rPr>
+          <w:iCs/>
+          <w:i/>
+        </w:rPr>
         <w:t xml:space="preserve">-</w:t>
       </w:r>
       <w:r>
+        <w:rPr>
+          <w:iCs/>
+          <w:i/>
+        </w:rPr>
         <w:t xml:space="preserve">S</w:t>
       </w:r>
       <w:r>
-        <w:t xml:space="preserve">). Denver, CO, digital conference.</w:t>
+        <w:rPr>
+          <w:iCs/>
+          <w:i/>
+        </w:rPr>
+        <w:t xml:space="preserve">)</w:t>
+      </w:r>
+      <w:r>
+        <w:t xml:space="preserve">. Denver, CO, digital conference.</w:t>
       </w:r>
     </w:p>
     <w:bookmarkEnd w:id="63"/>
@@ -4056,7 +3781,7 @@
         <w:t xml:space="preserve"> </w:t>
       </w:r>
       <w:r>
-        <w:t xml:space="preserve">pilot survey study of an instrument to measure dispositional privacy concern. In</w:t>
+        <w:t xml:space="preserve">pilot survey study of an instrument to measure dispositional privacy concern.</w:t>
       </w:r>
       <w:r>
         <w:t xml:space="preserve"> </w:t>
@@ -4153,10 +3878,7 @@
         <w:t xml:space="preserve">)</w:t>
       </w:r>
       <w:r>
-        <w:t xml:space="preserve"> </w:t>
-      </w:r>
-      <w:r>
-        <w:t xml:space="preserve">(pp. 468–477).</w:t>
+        <w:t xml:space="preserve">, 468–477.</w:t>
       </w:r>
       <w:r>
         <w:t xml:space="preserve"> </w:t>
@@ -4759,7 +4481,7 @@
         <w:t xml:space="preserve"> </w:t>
       </w:r>
       <w:r>
-        <w:t xml:space="preserve">({UnpublishedWork}). Retrieved from</w:t>
+        <w:t xml:space="preserve">[{UnpublishedWork}]. Retrieved from</w:t>
       </w:r>
       <w:r>
         <w:t xml:space="preserve"> </w:t>
@@ -4898,15 +4620,6 @@
         <w:pStyle w:val="berschrift1"/>
       </w:pPr>
       <w:r>
-        <w:rPr>
-          <w:rStyle w:val="SectionNumber"/>
-        </w:rPr>
-        <w:t xml:space="preserve">3</w:t>
-      </w:r>
-      <w:r>
-        <w:tab/>
-      </w:r>
-      <w:r>
         <w:t xml:space="preserve">Contributions</w:t>
       </w:r>
     </w:p>
@@ -4925,15 +4638,6 @@
         <w:pStyle w:val="berschrift1"/>
       </w:pPr>
       <w:r>
-        <w:rPr>
-          <w:rStyle w:val="SectionNumber"/>
-        </w:rPr>
-        <w:t xml:space="preserve">4</w:t>
-      </w:r>
-      <w:r>
-        <w:tab/>
-      </w:r>
-      <w:r>
         <w:t xml:space="preserve">Funding Information</w:t>
       </w:r>
     </w:p>
@@ -4970,15 +4674,6 @@
         <w:pStyle w:val="berschrift1"/>
       </w:pPr>
       <w:r>
-        <w:rPr>
-          <w:rStyle w:val="SectionNumber"/>
-        </w:rPr>
-        <w:t xml:space="preserve">5</w:t>
-      </w:r>
-      <w:r>
-        <w:tab/>
-      </w:r>
-      <w:r>
         <w:t xml:space="preserve">Competing Interests</w:t>
       </w:r>
     </w:p>
@@ -4996,15 +4691,6 @@
       <w:pPr>
         <w:pStyle w:val="berschrift1"/>
       </w:pPr>
-      <w:r>
-        <w:rPr>
-          <w:rStyle w:val="SectionNumber"/>
-        </w:rPr>
-        <w:t xml:space="preserve">6</w:t>
-      </w:r>
-      <w:r>
-        <w:tab/>
-      </w:r>
       <w:r>
         <w:t xml:space="preserve">Supplementary Material</w:t>
       </w:r>
@@ -5045,15 +4731,6 @@
       <w:pPr>
         <w:pStyle w:val="berschrift1"/>
       </w:pPr>
-      <w:r>
-        <w:rPr>
-          <w:rStyle w:val="SectionNumber"/>
-        </w:rPr>
-        <w:t xml:space="preserve">7</w:t>
-      </w:r>
-      <w:r>
-        <w:tab/>
-      </w:r>
       <w:r>
         <w:t xml:space="preserve">Data Accessibility Statement</w:t>
       </w:r>
@@ -5185,7 +4862,7 @@
         <w:t xml:space="preserve"> </w:t>
       </w:r>
       <w:r>
-        <w:t xml:space="preserve">Because we were not interested in comparing absolute values across studies, we used 7-point scales to have a uniform answer format for all items, which in addition likely increase meaningful variance.</w:t>
+        <w:t xml:space="preserve">Because we were not interested in comparing absolute values across studies, we used 7-point scales to have a uniform answer format for all items, which in addition likely increases meaningful variance.</w:t>
       </w:r>
     </w:p>
   </w:footnote>

</xml_diff>